<commit_message>
edit independent work 1,2
</commit_message>
<xml_diff>
--- a/СРС-1/Табылдиева_Шоола_ПИ-3-21_СРС_1.docx
+++ b/СРС-1/Табылдиева_Шоола_ПИ-3-21_СРС_1.docx
@@ -610,7 +610,7 @@
             </w:rPr>
             <w:fldChar w:fldCharType="separate"/>
           </w:r>
-          <w:hyperlink w:anchor="_Toc164764656" w:history="1">
+          <w:hyperlink w:anchor="_Toc165025390" w:history="1">
             <w:r>
               <w:rPr>
                 <w:rStyle w:val="a7"/>
@@ -633,7 +633,7 @@
               <w:rPr>
                 <w:webHidden/>
               </w:rPr>
-              <w:instrText xml:space="preserve"> PAGEREF _Toc164764656 \h </w:instrText>
+              <w:instrText xml:space="preserve"> PAGEREF _Toc165025390 \h </w:instrText>
             </w:r>
             <w:r>
               <w:rPr>
@@ -667,7 +667,7 @@
               <w:rFonts w:asciiTheme="minorHAnsi" w:eastAsiaTheme="minorEastAsia" w:hAnsiTheme="minorHAnsi" w:cstheme="minorBidi"/>
             </w:rPr>
           </w:pPr>
-          <w:hyperlink w:anchor="_Toc164764657" w:history="1">
+          <w:hyperlink w:anchor="_Toc165025391" w:history="1">
             <w:r>
               <w:rPr>
                 <w:rStyle w:val="a7"/>
@@ -697,7 +697,7 @@
               <w:rPr>
                 <w:webHidden/>
               </w:rPr>
-              <w:instrText xml:space="preserve"> PAGEREF _Toc164764657 \h </w:instrText>
+              <w:instrText xml:space="preserve"> PAGEREF _Toc165025391 \h </w:instrText>
             </w:r>
             <w:r>
               <w:rPr>
@@ -731,7 +731,7 @@
               <w:rFonts w:asciiTheme="minorHAnsi" w:eastAsiaTheme="minorEastAsia" w:hAnsiTheme="minorHAnsi" w:cstheme="minorBidi"/>
             </w:rPr>
           </w:pPr>
-          <w:hyperlink w:anchor="_Toc164764658" w:history="1">
+          <w:hyperlink w:anchor="_Toc165025392" w:history="1">
             <w:r>
               <w:rPr>
                 <w:rStyle w:val="a7"/>
@@ -754,7 +754,7 @@
               <w:rPr>
                 <w:webHidden/>
               </w:rPr>
-              <w:instrText xml:space="preserve"> PAGEREF _Toc164764658 \h </w:instrText>
+              <w:instrText xml:space="preserve"> PAGEREF _Toc165025392 \h </w:instrText>
             </w:r>
             <w:r>
               <w:rPr>
@@ -788,7 +788,7 @@
               <w:rFonts w:asciiTheme="minorHAnsi" w:eastAsiaTheme="minorEastAsia" w:hAnsiTheme="minorHAnsi" w:cstheme="minorBidi"/>
             </w:rPr>
           </w:pPr>
-          <w:hyperlink w:anchor="_Toc164764659" w:history="1">
+          <w:hyperlink w:anchor="_Toc165025393" w:history="1">
             <w:r>
               <w:rPr>
                 <w:rStyle w:val="a7"/>
@@ -811,7 +811,7 @@
               <w:rPr>
                 <w:webHidden/>
               </w:rPr>
-              <w:instrText xml:space="preserve"> PAGEREF _Toc164764659 \h </w:instrText>
+              <w:instrText xml:space="preserve"> PAGEREF _Toc165025393 \h </w:instrText>
             </w:r>
             <w:r>
               <w:rPr>
@@ -845,7 +845,7 @@
               <w:rFonts w:asciiTheme="minorHAnsi" w:eastAsiaTheme="minorEastAsia" w:hAnsiTheme="minorHAnsi" w:cstheme="minorBidi"/>
             </w:rPr>
           </w:pPr>
-          <w:hyperlink w:anchor="_Toc164764660" w:history="1">
+          <w:hyperlink w:anchor="_Toc165025394" w:history="1">
             <w:r>
               <w:rPr>
                 <w:rStyle w:val="a7"/>
@@ -868,7 +868,7 @@
               <w:rPr>
                 <w:webHidden/>
               </w:rPr>
-              <w:instrText xml:space="preserve"> PAGEREF _Toc164764660 \h </w:instrText>
+              <w:instrText xml:space="preserve"> PAGEREF _Toc165025394 \h </w:instrText>
             </w:r>
             <w:r>
               <w:rPr>
@@ -945,7 +945,7 @@
           <w:szCs w:val="24"/>
         </w:rPr>
       </w:pPr>
-      <w:bookmarkStart w:id="0" w:name="_Toc164764656"/>
+      <w:bookmarkStart w:id="0" w:name="_Toc165025390"/>
       <w:r>
         <w:rPr>
           <w:rFonts w:ascii="Times New Roman" w:hAnsi="Times New Roman" w:cs="Times New Roman"/>
@@ -1018,7 +1018,7 @@
           <w:szCs w:val="24"/>
         </w:rPr>
       </w:pPr>
-      <w:bookmarkStart w:id="1" w:name="_Toc164764657"/>
+      <w:bookmarkStart w:id="1" w:name="_Toc165025391"/>
       <w:r>
         <w:rPr>
           <w:rFonts w:ascii="Times New Roman" w:hAnsi="Times New Roman" w:cs="Times New Roman"/>
@@ -1236,7 +1236,7 @@
           <w:szCs w:val="24"/>
         </w:rPr>
       </w:pPr>
-      <w:bookmarkStart w:id="2" w:name="_Toc164764658"/>
+      <w:bookmarkStart w:id="2" w:name="_Toc165025392"/>
       <w:r>
         <w:rPr>
           <w:rFonts w:ascii="Times New Roman" w:hAnsi="Times New Roman" w:cs="Times New Roman"/>
@@ -1337,7 +1337,7 @@
           <w:szCs w:val="24"/>
         </w:rPr>
       </w:pPr>
-      <w:bookmarkStart w:id="3" w:name="_Toc164764659"/>
+      <w:bookmarkStart w:id="3" w:name="_Toc165025393"/>
       <w:r>
         <w:rPr>
           <w:rFonts w:ascii="Times New Roman" w:hAnsi="Times New Roman" w:cs="Times New Roman"/>
@@ -1442,7 +1442,11 @@
     </w:p>
     <w:p>
       <w:pPr>
-        <w:ind w:firstLine="708"/>
+        <w:pStyle w:val="a4"/>
+        <w:numPr>
+          <w:ilvl w:val="0"/>
+          <w:numId w:val="16"/>
+        </w:numPr>
         <w:jc w:val="both"/>
         <w:rPr>
           <w:rFonts w:ascii="Times New Roman" w:hAnsi="Times New Roman" w:cs="Times New Roman"/>
@@ -1493,9 +1497,102 @@
           <w:sz w:val="24"/>
           <w:szCs w:val="24"/>
         </w:rPr>
-        <w:t xml:space="preserve"> </w:t>
-      </w:r>
-      <w:r>
+        <w:t xml:space="preserve"> диаграмма</w:t>
+      </w:r>
+    </w:p>
+    <w:p>
+      <w:pPr>
+        <w:pStyle w:val="a4"/>
+        <w:spacing w:after="0"/>
+        <w:ind w:left="360" w:firstLine="348"/>
+        <w:jc w:val="both"/>
+        <w:rPr>
+          <w:rFonts w:ascii="Times New Roman" w:hAnsi="Times New Roman" w:cs="Times New Roman"/>
+          <w:noProof/>
+          <w:sz w:val="24"/>
+          <w:szCs w:val="24"/>
+        </w:rPr>
+      </w:pPr>
+      <w:r>
+        <w:rPr>
+          <w:rFonts w:ascii="Times New Roman" w:hAnsi="Times New Roman" w:cs="Times New Roman"/>
+          <w:noProof/>
+          <w:sz w:val="24"/>
+          <w:szCs w:val="24"/>
+        </w:rPr>
+        <w:lastRenderedPageBreak/>
+        <w:t xml:space="preserve">Ниже представлена </w:t>
+      </w:r>
+      <w:r>
+        <w:rPr>
+          <w:rFonts w:ascii="Times New Roman" w:hAnsi="Times New Roman" w:cs="Times New Roman"/>
+          <w:noProof/>
+          <w:sz w:val="24"/>
+          <w:szCs w:val="24"/>
+          <w:lang w:val="en-US"/>
+        </w:rPr>
+        <w:t>use</w:t>
+      </w:r>
+      <w:r>
+        <w:rPr>
+          <w:rFonts w:ascii="Times New Roman" w:hAnsi="Times New Roman" w:cs="Times New Roman"/>
+          <w:noProof/>
+          <w:sz w:val="24"/>
+          <w:szCs w:val="24"/>
+        </w:rPr>
+        <w:t>-</w:t>
+      </w:r>
+      <w:r>
+        <w:rPr>
+          <w:rFonts w:ascii="Times New Roman" w:hAnsi="Times New Roman" w:cs="Times New Roman"/>
+          <w:noProof/>
+          <w:sz w:val="24"/>
+          <w:szCs w:val="24"/>
+          <w:lang w:val="en-US"/>
+        </w:rPr>
+        <w:t>case</w:t>
+      </w:r>
+      <w:r>
+        <w:rPr>
+          <w:rFonts w:ascii="Times New Roman" w:hAnsi="Times New Roman" w:cs="Times New Roman"/>
+          <w:noProof/>
+          <w:sz w:val="24"/>
+          <w:szCs w:val="24"/>
+        </w:rPr>
+        <w:t xml:space="preserve"> </w:t>
+      </w:r>
+      <w:r>
+        <w:rPr>
+          <w:rFonts w:ascii="Times New Roman" w:hAnsi="Times New Roman" w:cs="Times New Roman"/>
+          <w:noProof/>
+          <w:sz w:val="24"/>
+          <w:szCs w:val="24"/>
+        </w:rPr>
+        <w:t xml:space="preserve">диаграмма, которая описывает функционал системы, доступный существующим актерам (рис. </w:t>
+      </w:r>
+      <w:r>
+        <w:rPr>
+          <w:rFonts w:ascii="Times New Roman" w:hAnsi="Times New Roman" w:cs="Times New Roman"/>
+          <w:noProof/>
+          <w:sz w:val="24"/>
+          <w:szCs w:val="24"/>
+        </w:rPr>
+        <w:t>1.</w:t>
+      </w:r>
+      <w:r>
+        <w:rPr>
+          <w:rFonts w:ascii="Times New Roman" w:hAnsi="Times New Roman" w:cs="Times New Roman"/>
+          <w:noProof/>
+          <w:sz w:val="24"/>
+          <w:szCs w:val="24"/>
+        </w:rPr>
+        <w:t>1).</w:t>
+      </w:r>
+    </w:p>
+    <w:p>
+      <w:pPr>
+        <w:ind w:firstLine="708"/>
+        <w:jc w:val="both"/>
         <w:rPr>
           <w:rFonts w:ascii="Times New Roman" w:hAnsi="Times New Roman" w:cs="Times New Roman"/>
           <w:b/>
@@ -1503,29 +1600,7 @@
           <w:sz w:val="24"/>
           <w:szCs w:val="24"/>
         </w:rPr>
-        <w:t>д</w:t>
-      </w:r>
-      <w:r>
-        <w:rPr>
-          <w:rFonts w:ascii="Times New Roman" w:hAnsi="Times New Roman" w:cs="Times New Roman"/>
-          <w:b/>
-          <w:bCs/>
-          <w:sz w:val="24"/>
-          <w:szCs w:val="24"/>
-        </w:rPr>
-        <w:t>иаграмма</w:t>
-      </w:r>
-      <w:r>
-        <w:rPr>
-          <w:rFonts w:ascii="Times New Roman" w:hAnsi="Times New Roman" w:cs="Times New Roman"/>
-          <w:b/>
-          <w:bCs/>
-          <w:sz w:val="24"/>
-          <w:szCs w:val="24"/>
-          <w:lang w:val="en-US"/>
-        </w:rPr>
-        <w:t>:</w:t>
-      </w:r>
+      </w:pPr>
     </w:p>
     <w:p>
       <w:pPr>
@@ -1544,11 +1619,18 @@
           <w:szCs w:val="24"/>
           <w:lang w:val="en-US"/>
         </w:rPr>
-        <w:lastRenderedPageBreak/>
         <w:drawing>
-          <wp:inline distT="0" distB="0" distL="0" distR="0" wp14:anchorId="59355EA2" wp14:editId="6F7C5659">
+          <wp:anchor distT="0" distB="0" distL="114300" distR="114300" simplePos="0" relativeHeight="251658240" behindDoc="0" locked="0" layoutInCell="1" allowOverlap="1" wp14:anchorId="59355EA2" wp14:editId="778F8D6A">
+            <wp:simplePos x="1082040" y="1386840"/>
+            <wp:positionH relativeFrom="column">
+              <wp:align>left</wp:align>
+            </wp:positionH>
+            <wp:positionV relativeFrom="paragraph">
+              <wp:align>top</wp:align>
+            </wp:positionV>
             <wp:extent cx="5120640" cy="3992512"/>
             <wp:effectExtent l="0" t="0" r="0" b="0"/>
+            <wp:wrapSquare wrapText="bothSides"/>
             <wp:docPr id="2" name="Рисунок 2"/>
             <wp:cNvGraphicFramePr>
               <a:graphicFrameLocks xmlns:a="http://schemas.openxmlformats.org/drawingml/2006/main" noChangeAspect="1"/>
@@ -1578,7 +1660,7 @@
                   <pic:spPr bwMode="auto">
                     <a:xfrm>
                       <a:off x="0" y="0"/>
-                      <a:ext cx="5122740" cy="3994149"/>
+                      <a:ext cx="5120640" cy="3992512"/>
                     </a:xfrm>
                     <a:prstGeom prst="rect">
                       <a:avLst/>
@@ -1591,8 +1673,190 @@
                 </pic:pic>
               </a:graphicData>
             </a:graphic>
-          </wp:inline>
+          </wp:anchor>
         </w:drawing>
+      </w:r>
+    </w:p>
+    <w:p>
+      <w:pPr>
+        <w:rPr>
+          <w:rFonts w:ascii="Times New Roman" w:eastAsia="Times New Roman" w:hAnsi="Times New Roman" w:cs="Times New Roman"/>
+          <w:sz w:val="24"/>
+          <w:szCs w:val="24"/>
+        </w:rPr>
+      </w:pPr>
+    </w:p>
+    <w:p>
+      <w:pPr>
+        <w:rPr>
+          <w:rFonts w:ascii="Times New Roman" w:eastAsia="Times New Roman" w:hAnsi="Times New Roman" w:cs="Times New Roman"/>
+          <w:sz w:val="24"/>
+          <w:szCs w:val="24"/>
+        </w:rPr>
+      </w:pPr>
+    </w:p>
+    <w:p>
+      <w:pPr>
+        <w:rPr>
+          <w:rFonts w:ascii="Times New Roman" w:eastAsia="Times New Roman" w:hAnsi="Times New Roman" w:cs="Times New Roman"/>
+          <w:sz w:val="24"/>
+          <w:szCs w:val="24"/>
+        </w:rPr>
+      </w:pPr>
+    </w:p>
+    <w:p>
+      <w:pPr>
+        <w:rPr>
+          <w:rFonts w:ascii="Times New Roman" w:eastAsia="Times New Roman" w:hAnsi="Times New Roman" w:cs="Times New Roman"/>
+          <w:sz w:val="24"/>
+          <w:szCs w:val="24"/>
+        </w:rPr>
+      </w:pPr>
+    </w:p>
+    <w:p>
+      <w:pPr>
+        <w:rPr>
+          <w:rFonts w:ascii="Times New Roman" w:eastAsia="Times New Roman" w:hAnsi="Times New Roman" w:cs="Times New Roman"/>
+          <w:sz w:val="24"/>
+          <w:szCs w:val="24"/>
+        </w:rPr>
+      </w:pPr>
+    </w:p>
+    <w:p>
+      <w:pPr>
+        <w:rPr>
+          <w:rFonts w:ascii="Times New Roman" w:eastAsia="Times New Roman" w:hAnsi="Times New Roman" w:cs="Times New Roman"/>
+          <w:sz w:val="24"/>
+          <w:szCs w:val="24"/>
+        </w:rPr>
+      </w:pPr>
+    </w:p>
+    <w:p>
+      <w:pPr>
+        <w:rPr>
+          <w:rFonts w:ascii="Times New Roman" w:eastAsia="Times New Roman" w:hAnsi="Times New Roman" w:cs="Times New Roman"/>
+          <w:sz w:val="24"/>
+          <w:szCs w:val="24"/>
+        </w:rPr>
+      </w:pPr>
+    </w:p>
+    <w:p>
+      <w:pPr>
+        <w:rPr>
+          <w:rFonts w:ascii="Times New Roman" w:eastAsia="Times New Roman" w:hAnsi="Times New Roman" w:cs="Times New Roman"/>
+          <w:sz w:val="24"/>
+          <w:szCs w:val="24"/>
+        </w:rPr>
+      </w:pPr>
+    </w:p>
+    <w:p>
+      <w:pPr>
+        <w:rPr>
+          <w:rFonts w:ascii="Times New Roman" w:eastAsia="Times New Roman" w:hAnsi="Times New Roman" w:cs="Times New Roman"/>
+          <w:sz w:val="24"/>
+          <w:szCs w:val="24"/>
+        </w:rPr>
+      </w:pPr>
+    </w:p>
+    <w:p>
+      <w:pPr>
+        <w:rPr>
+          <w:rFonts w:ascii="Times New Roman" w:eastAsia="Times New Roman" w:hAnsi="Times New Roman" w:cs="Times New Roman"/>
+          <w:sz w:val="24"/>
+          <w:szCs w:val="24"/>
+        </w:rPr>
+      </w:pPr>
+    </w:p>
+    <w:p>
+      <w:pPr>
+        <w:rPr>
+          <w:rFonts w:ascii="Times New Roman" w:eastAsia="Times New Roman" w:hAnsi="Times New Roman" w:cs="Times New Roman"/>
+          <w:sz w:val="24"/>
+          <w:szCs w:val="24"/>
+        </w:rPr>
+      </w:pPr>
+    </w:p>
+    <w:p>
+      <w:pPr>
+        <w:spacing w:after="0" w:line="240" w:lineRule="auto"/>
+        <w:rPr>
+          <w:rFonts w:ascii="Times New Roman" w:eastAsia="Times New Roman" w:hAnsi="Times New Roman" w:cs="Times New Roman"/>
+          <w:sz w:val="24"/>
+          <w:szCs w:val="24"/>
+        </w:rPr>
+      </w:pPr>
+    </w:p>
+    <w:p>
+      <w:pPr>
+        <w:spacing w:after="0" w:line="240" w:lineRule="auto"/>
+        <w:rPr>
+          <w:rFonts w:ascii="Times New Roman" w:eastAsia="Times New Roman" w:hAnsi="Times New Roman" w:cs="Times New Roman"/>
+          <w:sz w:val="24"/>
+          <w:szCs w:val="24"/>
+        </w:rPr>
+      </w:pPr>
+    </w:p>
+    <w:p>
+      <w:pPr>
+        <w:spacing w:after="0" w:line="240" w:lineRule="auto"/>
+        <w:rPr>
+          <w:rFonts w:ascii="Times New Roman" w:eastAsia="Times New Roman" w:hAnsi="Times New Roman" w:cs="Times New Roman"/>
+          <w:sz w:val="24"/>
+          <w:szCs w:val="24"/>
+        </w:rPr>
+      </w:pPr>
+    </w:p>
+    <w:p>
+      <w:pPr>
+        <w:spacing w:after="0" w:line="240" w:lineRule="auto"/>
+        <w:rPr>
+          <w:rFonts w:ascii="Times New Roman" w:eastAsia="Times New Roman" w:hAnsi="Times New Roman" w:cs="Times New Roman"/>
+          <w:sz w:val="24"/>
+          <w:szCs w:val="24"/>
+        </w:rPr>
+      </w:pPr>
+    </w:p>
+    <w:p>
+      <w:pPr>
+        <w:spacing w:after="0" w:line="240" w:lineRule="auto"/>
+        <w:jc w:val="center"/>
+        <w:rPr>
+          <w:rFonts w:ascii="Times New Roman" w:eastAsia="Times New Roman" w:hAnsi="Times New Roman" w:cs="Times New Roman"/>
+          <w:sz w:val="24"/>
+          <w:szCs w:val="24"/>
+        </w:rPr>
+      </w:pPr>
+      <w:r>
+        <w:rPr>
+          <w:rFonts w:ascii="Times New Roman" w:eastAsia="Times New Roman" w:hAnsi="Times New Roman" w:cs="Times New Roman"/>
+          <w:sz w:val="24"/>
+          <w:szCs w:val="24"/>
+        </w:rPr>
+        <w:t xml:space="preserve">Рисунок </w:t>
+      </w:r>
+      <w:r>
+        <w:rPr>
+          <w:rFonts w:ascii="Times New Roman" w:eastAsia="Times New Roman" w:hAnsi="Times New Roman" w:cs="Times New Roman"/>
+          <w:sz w:val="24"/>
+          <w:szCs w:val="24"/>
+        </w:rPr>
+        <w:t>1</w:t>
+      </w:r>
+      <w:r>
+        <w:rPr>
+          <w:rFonts w:ascii="Times New Roman" w:eastAsia="Times New Roman" w:hAnsi="Times New Roman" w:cs="Times New Roman"/>
+          <w:sz w:val="24"/>
+          <w:szCs w:val="24"/>
+        </w:rPr>
+        <w:t>.1 Диаграмма вариантов использования</w:t>
+      </w:r>
+      <w:r>
+        <w:rPr>
+          <w:rFonts w:ascii="Times New Roman" w:eastAsia="Times New Roman" w:hAnsi="Times New Roman" w:cs="Times New Roman"/>
+          <w:sz w:val="24"/>
+          <w:szCs w:val="24"/>
+        </w:rPr>
+        <w:br w:type="textWrapping" w:clear="all"/>
       </w:r>
     </w:p>
     <w:p>
@@ -1607,10 +1871,16 @@
     </w:p>
     <w:p>
       <w:pPr>
-        <w:ind w:firstLine="708"/>
+        <w:pStyle w:val="a4"/>
+        <w:numPr>
+          <w:ilvl w:val="0"/>
+          <w:numId w:val="16"/>
+        </w:numPr>
         <w:jc w:val="both"/>
         <w:rPr>
           <w:rFonts w:ascii="Times New Roman" w:hAnsi="Times New Roman" w:cs="Times New Roman"/>
+          <w:b/>
+          <w:bCs/>
           <w:sz w:val="24"/>
           <w:szCs w:val="24"/>
           <w:lang w:val="en-US"/>
@@ -1619,6 +1889,8 @@
       <w:r>
         <w:rPr>
           <w:rFonts w:ascii="Times New Roman" w:hAnsi="Times New Roman" w:cs="Times New Roman"/>
+          <w:b/>
+          <w:bCs/>
           <w:sz w:val="24"/>
           <w:szCs w:val="24"/>
         </w:rPr>
@@ -1627,6 +1899,8 @@
       <w:r>
         <w:rPr>
           <w:rFonts w:ascii="Times New Roman" w:hAnsi="Times New Roman" w:cs="Times New Roman"/>
+          <w:b/>
+          <w:bCs/>
           <w:sz w:val="24"/>
           <w:szCs w:val="24"/>
           <w:lang w:val="en-US"/>
@@ -1636,6 +1910,8 @@
       <w:r>
         <w:rPr>
           <w:rFonts w:ascii="Times New Roman" w:hAnsi="Times New Roman" w:cs="Times New Roman"/>
+          <w:b/>
+          <w:bCs/>
           <w:sz w:val="24"/>
           <w:szCs w:val="24"/>
         </w:rPr>
@@ -1644,6 +1920,8 @@
       <w:r>
         <w:rPr>
           <w:rFonts w:ascii="Times New Roman" w:hAnsi="Times New Roman" w:cs="Times New Roman"/>
+          <w:b/>
+          <w:bCs/>
           <w:sz w:val="24"/>
           <w:szCs w:val="24"/>
           <w:lang w:val="en-US"/>
@@ -2106,7 +2384,6 @@
         </w:rPr>
         <w:t xml:space="preserve"> </w:t>
       </w:r>
-      <w:proofErr w:type="spellStart"/>
       <w:r>
         <w:rPr>
           <w:rFonts w:ascii="Cascadia Mono" w:eastAsiaTheme="minorHAnsi" w:hAnsi="Cascadia Mono" w:cs="Cascadia Mono"/>
@@ -2117,7 +2394,6 @@
         </w:rPr>
         <w:t>DepositCategory</w:t>
       </w:r>
-      <w:proofErr w:type="spellEnd"/>
       <w:r>
         <w:rPr>
           <w:rFonts w:ascii="Cascadia Mono" w:eastAsiaTheme="minorHAnsi" w:hAnsi="Cascadia Mono" w:cs="Cascadia Mono"/>
@@ -2346,7 +2622,17 @@
           <w:szCs w:val="19"/>
           <w:lang w:val="en-US" w:eastAsia="en-US"/>
         </w:rPr>
-        <w:t xml:space="preserve"> {</w:t>
+        <w:t xml:space="preserve"> </w:t>
+      </w:r>
+      <w:r>
+        <w:rPr>
+          <w:rFonts w:ascii="Cascadia Mono" w:eastAsiaTheme="minorHAnsi" w:hAnsi="Cascadia Mono" w:cs="Cascadia Mono"/>
+          <w:color w:val="000000"/>
+          <w:sz w:val="19"/>
+          <w:szCs w:val="19"/>
+          <w:lang w:val="en-US" w:eastAsia="en-US"/>
+        </w:rPr>
+        <w:t>{</w:t>
       </w:r>
     </w:p>
     <w:p>
@@ -2475,7 +2761,6 @@
         </w:rPr>
         <w:t xml:space="preserve">    </w:t>
       </w:r>
-      <w:proofErr w:type="spellStart"/>
       <w:r>
         <w:rPr>
           <w:rFonts w:ascii="Cascadia Mono" w:eastAsiaTheme="minorHAnsi" w:hAnsi="Cascadia Mono" w:cs="Cascadia Mono"/>
@@ -2486,7 +2771,6 @@
         </w:rPr>
         <w:t>DepositCategory</w:t>
       </w:r>
-      <w:proofErr w:type="spellEnd"/>
       <w:r>
         <w:rPr>
           <w:rFonts w:ascii="Cascadia Mono" w:eastAsiaTheme="minorHAnsi" w:hAnsi="Cascadia Mono" w:cs="Cascadia Mono"/>
@@ -2795,6 +3079,7 @@
           <w:szCs w:val="19"/>
           <w:lang w:val="en-US" w:eastAsia="en-US"/>
         </w:rPr>
+        <w:lastRenderedPageBreak/>
         <w:t xml:space="preserve">    Depositor(</w:t>
       </w:r>
       <w:r>
@@ -2839,7 +3124,6 @@
         </w:rPr>
         <w:t xml:space="preserve">, </w:t>
       </w:r>
-      <w:proofErr w:type="spellStart"/>
       <w:r>
         <w:rPr>
           <w:rFonts w:ascii="Cascadia Mono" w:eastAsiaTheme="minorHAnsi" w:hAnsi="Cascadia Mono" w:cs="Cascadia Mono"/>
@@ -2850,7 +3134,6 @@
         </w:rPr>
         <w:t>DepositCategory</w:t>
       </w:r>
-      <w:proofErr w:type="spellEnd"/>
       <w:r>
         <w:rPr>
           <w:rFonts w:ascii="Cascadia Mono" w:eastAsiaTheme="minorHAnsi" w:hAnsi="Cascadia Mono" w:cs="Cascadia Mono"/>
@@ -3320,7 +3603,6 @@
           <w:szCs w:val="19"/>
           <w:lang w:val="en-US" w:eastAsia="en-US"/>
         </w:rPr>
-        <w:lastRenderedPageBreak/>
         <w:t xml:space="preserve">    </w:t>
       </w:r>
       <w:r>
@@ -5311,7 +5593,17 @@
           <w:szCs w:val="19"/>
           <w:lang w:val="en-US" w:eastAsia="en-US"/>
         </w:rPr>
-        <w:t>) {</w:t>
+        <w:t>)</w:t>
+      </w:r>
+      <w:r>
+        <w:rPr>
+          <w:rFonts w:ascii="Cascadia Mono" w:eastAsiaTheme="minorHAnsi" w:hAnsi="Cascadia Mono" w:cs="Cascadia Mono"/>
+          <w:color w:val="000000"/>
+          <w:sz w:val="19"/>
+          <w:szCs w:val="19"/>
+          <w:lang w:val="en-US" w:eastAsia="en-US"/>
+        </w:rPr>
+        <w:t xml:space="preserve"> {</w:t>
       </w:r>
     </w:p>
     <w:p>
@@ -6500,7 +6792,6 @@
         </w:rPr>
         <w:t xml:space="preserve"> </w:t>
       </w:r>
-      <w:proofErr w:type="spellStart"/>
       <w:proofErr w:type="gramStart"/>
       <w:r>
         <w:rPr>
@@ -6512,7 +6803,6 @@
         </w:rPr>
         <w:t>DepositCategory</w:t>
       </w:r>
-      <w:proofErr w:type="spellEnd"/>
       <w:r>
         <w:rPr>
           <w:rFonts w:ascii="Cascadia Mono" w:eastAsiaTheme="minorHAnsi" w:hAnsi="Cascadia Mono" w:cs="Cascadia Mono"/>
@@ -6763,7 +7053,6 @@
         </w:rPr>
         <w:t xml:space="preserve"> </w:t>
       </w:r>
-      <w:proofErr w:type="spellStart"/>
       <w:proofErr w:type="gramStart"/>
       <w:r>
         <w:rPr>
@@ -6775,7 +7064,6 @@
         </w:rPr>
         <w:t>DepositCategory</w:t>
       </w:r>
-      <w:proofErr w:type="spellEnd"/>
       <w:r>
         <w:rPr>
           <w:rFonts w:ascii="Cascadia Mono" w:eastAsiaTheme="minorHAnsi" w:hAnsi="Cascadia Mono" w:cs="Cascadia Mono"/>
@@ -8010,6 +8298,7 @@
           <w:szCs w:val="19"/>
           <w:lang w:eastAsia="en-US"/>
         </w:rPr>
+        <w:lastRenderedPageBreak/>
         <w:t xml:space="preserve">    }</w:t>
       </w:r>
     </w:p>
@@ -8278,7 +8567,6 @@
           <w:szCs w:val="19"/>
           <w:lang w:eastAsia="en-US"/>
         </w:rPr>
-        <w:lastRenderedPageBreak/>
         <w:t xml:space="preserve">    </w:t>
       </w:r>
       <w:r>
@@ -8321,7 +8609,6 @@
         </w:rPr>
         <w:t xml:space="preserve">, </w:t>
       </w:r>
-      <w:proofErr w:type="spellStart"/>
       <w:proofErr w:type="gramStart"/>
       <w:r>
         <w:rPr>
@@ -8333,7 +8620,6 @@
         </w:rPr>
         <w:t>DepositCategory</w:t>
       </w:r>
-      <w:proofErr w:type="spellEnd"/>
       <w:r>
         <w:rPr>
           <w:rFonts w:ascii="Cascadia Mono" w:eastAsiaTheme="minorHAnsi" w:hAnsi="Cascadia Mono" w:cs="Cascadia Mono"/>
@@ -8450,7 +8736,6 @@
         </w:rPr>
         <w:t xml:space="preserve">, </w:t>
       </w:r>
-      <w:proofErr w:type="spellStart"/>
       <w:proofErr w:type="gramStart"/>
       <w:r>
         <w:rPr>
@@ -8462,7 +8747,6 @@
         </w:rPr>
         <w:t>DepositCategory</w:t>
       </w:r>
-      <w:proofErr w:type="spellEnd"/>
       <w:r>
         <w:rPr>
           <w:rFonts w:ascii="Cascadia Mono" w:eastAsiaTheme="minorHAnsi" w:hAnsi="Cascadia Mono" w:cs="Cascadia Mono"/>
@@ -10062,10 +10346,16 @@
     </w:p>
     <w:p>
       <w:pPr>
-        <w:ind w:firstLine="708"/>
+        <w:pStyle w:val="a4"/>
+        <w:numPr>
+          <w:ilvl w:val="0"/>
+          <w:numId w:val="16"/>
+        </w:numPr>
         <w:jc w:val="both"/>
         <w:rPr>
           <w:rFonts w:ascii="Times New Roman" w:hAnsi="Times New Roman" w:cs="Times New Roman"/>
+          <w:b/>
+          <w:bCs/>
           <w:sz w:val="24"/>
           <w:szCs w:val="24"/>
         </w:rPr>
@@ -10073,55 +10363,1544 @@
       <w:r>
         <w:rPr>
           <w:rFonts w:ascii="Times New Roman" w:hAnsi="Times New Roman" w:cs="Times New Roman"/>
+          <w:b/>
+          <w:bCs/>
           <w:sz w:val="24"/>
           <w:szCs w:val="24"/>
         </w:rPr>
-        <w:t>Результат</w:t>
+        <w:t>Описание полей и методов</w:t>
       </w:r>
       <w:r>
         <w:rPr>
           <w:rFonts w:ascii="Times New Roman" w:hAnsi="Times New Roman" w:cs="Times New Roman"/>
+          <w:b/>
+          <w:bCs/>
           <w:sz w:val="24"/>
           <w:szCs w:val="24"/>
-        </w:rPr>
-        <w:t xml:space="preserve"> </w:t>
-      </w:r>
-      <w:r>
+          <w:lang w:val="en-US"/>
+        </w:rPr>
+        <w:t>:</w:t>
+      </w:r>
+    </w:p>
+    <w:tbl>
+      <w:tblPr>
+        <w:tblStyle w:val="af"/>
+        <w:tblW w:w="0" w:type="auto"/>
+        <w:tblLook w:val="04A0" w:firstRow="1" w:lastRow="0" w:firstColumn="1" w:lastColumn="0" w:noHBand="0" w:noVBand="1"/>
+      </w:tblPr>
+      <w:tblGrid>
+        <w:gridCol w:w="562"/>
+        <w:gridCol w:w="1985"/>
+        <w:gridCol w:w="3402"/>
+        <w:gridCol w:w="3396"/>
+      </w:tblGrid>
+      <w:tr>
+        <w:tc>
+          <w:tcPr>
+            <w:tcW w:w="562" w:type="dxa"/>
+          </w:tcPr>
+          <w:p>
+            <w:pPr>
+              <w:jc w:val="center"/>
+              <w:rPr>
+                <w:rFonts w:ascii="Times New Roman" w:hAnsi="Times New Roman" w:cs="Times New Roman"/>
+                <w:b/>
+                <w:bCs/>
+                <w:sz w:val="24"/>
+                <w:szCs w:val="24"/>
+              </w:rPr>
+            </w:pPr>
+            <w:r>
+              <w:rPr>
+                <w:rFonts w:ascii="Times New Roman" w:hAnsi="Times New Roman" w:cs="Times New Roman"/>
+                <w:b/>
+                <w:bCs/>
+                <w:sz w:val="24"/>
+                <w:szCs w:val="24"/>
+              </w:rPr>
+              <w:t>№</w:t>
+            </w:r>
+          </w:p>
+        </w:tc>
+        <w:tc>
+          <w:tcPr>
+            <w:tcW w:w="1985" w:type="dxa"/>
+          </w:tcPr>
+          <w:p>
+            <w:pPr>
+              <w:jc w:val="center"/>
+              <w:rPr>
+                <w:rFonts w:ascii="Times New Roman" w:hAnsi="Times New Roman" w:cs="Times New Roman"/>
+                <w:b/>
+                <w:bCs/>
+                <w:sz w:val="24"/>
+                <w:szCs w:val="24"/>
+              </w:rPr>
+            </w:pPr>
+            <w:r>
+              <w:rPr>
+                <w:rFonts w:ascii="Times New Roman" w:hAnsi="Times New Roman" w:cs="Times New Roman"/>
+                <w:b/>
+                <w:bCs/>
+                <w:sz w:val="24"/>
+                <w:szCs w:val="24"/>
+              </w:rPr>
+              <w:t>Класс</w:t>
+            </w:r>
+          </w:p>
+        </w:tc>
+        <w:tc>
+          <w:tcPr>
+            <w:tcW w:w="3402" w:type="dxa"/>
+          </w:tcPr>
+          <w:p>
+            <w:pPr>
+              <w:jc w:val="center"/>
+              <w:rPr>
+                <w:rFonts w:ascii="Times New Roman" w:hAnsi="Times New Roman" w:cs="Times New Roman"/>
+                <w:b/>
+                <w:bCs/>
+                <w:sz w:val="24"/>
+                <w:szCs w:val="24"/>
+              </w:rPr>
+            </w:pPr>
+            <w:r>
+              <w:rPr>
+                <w:rFonts w:ascii="Times New Roman" w:hAnsi="Times New Roman" w:cs="Times New Roman"/>
+                <w:b/>
+                <w:bCs/>
+                <w:sz w:val="24"/>
+                <w:szCs w:val="24"/>
+              </w:rPr>
+              <w:t>Имя п</w:t>
+            </w:r>
+            <w:r>
+              <w:rPr>
+                <w:rFonts w:ascii="Times New Roman" w:hAnsi="Times New Roman" w:cs="Times New Roman"/>
+                <w:b/>
+                <w:bCs/>
+                <w:sz w:val="24"/>
+                <w:szCs w:val="24"/>
+              </w:rPr>
+              <w:t>ол</w:t>
+            </w:r>
+            <w:r>
+              <w:rPr>
+                <w:rFonts w:ascii="Times New Roman" w:hAnsi="Times New Roman" w:cs="Times New Roman"/>
+                <w:b/>
+                <w:bCs/>
+                <w:sz w:val="24"/>
+                <w:szCs w:val="24"/>
+              </w:rPr>
+              <w:t>я</w:t>
+            </w:r>
+            <w:r>
+              <w:rPr>
+                <w:rFonts w:ascii="Times New Roman" w:hAnsi="Times New Roman" w:cs="Times New Roman"/>
+                <w:b/>
+                <w:bCs/>
+                <w:sz w:val="24"/>
+                <w:szCs w:val="24"/>
+                <w:lang w:val="en-US"/>
+              </w:rPr>
+              <w:t>/</w:t>
+            </w:r>
+            <w:r>
+              <w:rPr>
+                <w:rFonts w:ascii="Times New Roman" w:hAnsi="Times New Roman" w:cs="Times New Roman"/>
+                <w:b/>
+                <w:bCs/>
+                <w:sz w:val="24"/>
+                <w:szCs w:val="24"/>
+              </w:rPr>
+              <w:t>м</w:t>
+            </w:r>
+            <w:r>
+              <w:rPr>
+                <w:rFonts w:ascii="Times New Roman" w:hAnsi="Times New Roman" w:cs="Times New Roman"/>
+                <w:b/>
+                <w:bCs/>
+                <w:sz w:val="24"/>
+                <w:szCs w:val="24"/>
+              </w:rPr>
+              <w:t>етод</w:t>
+            </w:r>
+            <w:r>
+              <w:rPr>
+                <w:rFonts w:ascii="Times New Roman" w:hAnsi="Times New Roman" w:cs="Times New Roman"/>
+                <w:b/>
+                <w:bCs/>
+                <w:sz w:val="24"/>
+                <w:szCs w:val="24"/>
+              </w:rPr>
+              <w:t>а</w:t>
+            </w:r>
+          </w:p>
+        </w:tc>
+        <w:tc>
+          <w:tcPr>
+            <w:tcW w:w="3396" w:type="dxa"/>
+          </w:tcPr>
+          <w:p>
+            <w:pPr>
+              <w:jc w:val="center"/>
+              <w:rPr>
+                <w:rFonts w:ascii="Times New Roman" w:hAnsi="Times New Roman" w:cs="Times New Roman"/>
+                <w:b/>
+                <w:bCs/>
+                <w:sz w:val="24"/>
+                <w:szCs w:val="24"/>
+              </w:rPr>
+            </w:pPr>
+            <w:r>
+              <w:rPr>
+                <w:rFonts w:ascii="Times New Roman" w:hAnsi="Times New Roman" w:cs="Times New Roman"/>
+                <w:b/>
+                <w:bCs/>
+                <w:sz w:val="24"/>
+                <w:szCs w:val="24"/>
+              </w:rPr>
+              <w:t>Описание</w:t>
+            </w:r>
+          </w:p>
+        </w:tc>
+      </w:tr>
+      <w:tr>
+        <w:tc>
+          <w:tcPr>
+            <w:tcW w:w="562" w:type="dxa"/>
+          </w:tcPr>
+          <w:p>
+            <w:pPr>
+              <w:jc w:val="center"/>
+              <w:rPr>
+                <w:rFonts w:ascii="Times New Roman" w:hAnsi="Times New Roman" w:cs="Times New Roman"/>
+                <w:sz w:val="24"/>
+                <w:szCs w:val="24"/>
+              </w:rPr>
+            </w:pPr>
+            <w:r>
+              <w:rPr>
+                <w:rFonts w:ascii="Times New Roman" w:hAnsi="Times New Roman" w:cs="Times New Roman"/>
+                <w:sz w:val="24"/>
+                <w:szCs w:val="24"/>
+              </w:rPr>
+              <w:t>1</w:t>
+            </w:r>
+          </w:p>
+        </w:tc>
+        <w:tc>
+          <w:tcPr>
+            <w:tcW w:w="1985" w:type="dxa"/>
+          </w:tcPr>
+          <w:p>
+            <w:pPr>
+              <w:rPr>
+                <w:rFonts w:ascii="Times New Roman" w:hAnsi="Times New Roman" w:cs="Times New Roman"/>
+                <w:sz w:val="24"/>
+                <w:szCs w:val="24"/>
+              </w:rPr>
+            </w:pPr>
+            <w:r>
+              <w:rPr>
+                <w:rFonts w:ascii="Times New Roman" w:hAnsi="Times New Roman" w:cs="Times New Roman"/>
+                <w:sz w:val="24"/>
+                <w:szCs w:val="24"/>
+              </w:rPr>
+              <w:t>DepositCategory</w:t>
+            </w:r>
+          </w:p>
+        </w:tc>
+        <w:tc>
+          <w:tcPr>
+            <w:tcW w:w="3402" w:type="dxa"/>
+          </w:tcPr>
+          <w:p>
+            <w:pPr>
+              <w:rPr>
+                <w:rFonts w:ascii="Times New Roman" w:hAnsi="Times New Roman" w:cs="Times New Roman"/>
+                <w:sz w:val="24"/>
+                <w:szCs w:val="24"/>
+              </w:rPr>
+            </w:pPr>
+            <w:r>
+              <w:rPr>
+                <w:rFonts w:ascii="Times New Roman" w:hAnsi="Times New Roman" w:cs="Times New Roman"/>
+                <w:sz w:val="24"/>
+                <w:szCs w:val="24"/>
+              </w:rPr>
+              <w:t>ORDINARY,</w:t>
+            </w:r>
+            <w:r>
+              <w:rPr>
+                <w:rFonts w:ascii="Times New Roman" w:hAnsi="Times New Roman" w:cs="Times New Roman"/>
+                <w:sz w:val="24"/>
+                <w:szCs w:val="24"/>
+              </w:rPr>
+              <w:t xml:space="preserve"> </w:t>
+            </w:r>
+            <w:r>
+              <w:rPr>
+                <w:rFonts w:ascii="Times New Roman" w:hAnsi="Times New Roman" w:cs="Times New Roman"/>
+                <w:sz w:val="24"/>
+                <w:szCs w:val="24"/>
+              </w:rPr>
+              <w:t>VIP,</w:t>
+            </w:r>
+            <w:r>
+              <w:rPr>
+                <w:rFonts w:ascii="Times New Roman" w:hAnsi="Times New Roman" w:cs="Times New Roman"/>
+                <w:sz w:val="24"/>
+                <w:szCs w:val="24"/>
+              </w:rPr>
+              <w:t xml:space="preserve"> </w:t>
+            </w:r>
+            <w:r>
+              <w:rPr>
+                <w:rFonts w:ascii="Times New Roman" w:hAnsi="Times New Roman" w:cs="Times New Roman"/>
+                <w:sz w:val="24"/>
+                <w:szCs w:val="24"/>
+              </w:rPr>
+              <w:t>BUSINESS</w:t>
+            </w:r>
+          </w:p>
+        </w:tc>
+        <w:tc>
+          <w:tcPr>
+            <w:tcW w:w="3396" w:type="dxa"/>
+          </w:tcPr>
+          <w:p>
+            <w:pPr>
+              <w:rPr>
+                <w:rFonts w:ascii="Times New Roman" w:hAnsi="Times New Roman" w:cs="Times New Roman"/>
+                <w:sz w:val="24"/>
+                <w:szCs w:val="24"/>
+              </w:rPr>
+            </w:pPr>
+            <w:r>
+              <w:rPr>
+                <w:rFonts w:ascii="Times New Roman" w:hAnsi="Times New Roman" w:cs="Times New Roman"/>
+                <w:sz w:val="24"/>
+                <w:szCs w:val="24"/>
+              </w:rPr>
+              <w:t xml:space="preserve">Перечисление </w:t>
+            </w:r>
+            <w:r>
+              <w:rPr>
+                <w:rFonts w:ascii="Times New Roman" w:hAnsi="Times New Roman" w:cs="Times New Roman"/>
+                <w:sz w:val="24"/>
+                <w:szCs w:val="24"/>
+              </w:rPr>
+              <w:t xml:space="preserve">для определения </w:t>
+            </w:r>
+            <w:r>
+              <w:rPr>
+                <w:rFonts w:ascii="Times New Roman" w:hAnsi="Times New Roman" w:cs="Times New Roman"/>
+                <w:sz w:val="24"/>
+                <w:szCs w:val="24"/>
+              </w:rPr>
+              <w:t>категории вклада</w:t>
+            </w:r>
+          </w:p>
+        </w:tc>
+      </w:tr>
+      <w:tr>
+        <w:tc>
+          <w:tcPr>
+            <w:tcW w:w="562" w:type="dxa"/>
+          </w:tcPr>
+          <w:p>
+            <w:pPr>
+              <w:jc w:val="center"/>
+              <w:rPr>
+                <w:rFonts w:ascii="Times New Roman" w:hAnsi="Times New Roman" w:cs="Times New Roman"/>
+                <w:sz w:val="24"/>
+                <w:szCs w:val="24"/>
+              </w:rPr>
+            </w:pPr>
+            <w:r>
+              <w:rPr>
+                <w:rFonts w:ascii="Times New Roman" w:hAnsi="Times New Roman" w:cs="Times New Roman"/>
+                <w:sz w:val="24"/>
+                <w:szCs w:val="24"/>
+              </w:rPr>
+              <w:t>2</w:t>
+            </w:r>
+          </w:p>
+        </w:tc>
+        <w:tc>
+          <w:tcPr>
+            <w:tcW w:w="1985" w:type="dxa"/>
+          </w:tcPr>
+          <w:p>
+            <w:pPr>
+              <w:rPr>
+                <w:rFonts w:ascii="Times New Roman" w:hAnsi="Times New Roman" w:cs="Times New Roman"/>
+                <w:sz w:val="24"/>
+                <w:szCs w:val="24"/>
+              </w:rPr>
+            </w:pPr>
+            <w:r>
+              <w:rPr>
+                <w:rFonts w:ascii="Times New Roman" w:hAnsi="Times New Roman" w:cs="Times New Roman"/>
+                <w:sz w:val="24"/>
+                <w:szCs w:val="24"/>
+              </w:rPr>
+              <w:t>Depositor</w:t>
+            </w:r>
+          </w:p>
+        </w:tc>
+        <w:tc>
+          <w:tcPr>
+            <w:tcW w:w="3402" w:type="dxa"/>
+          </w:tcPr>
+          <w:p>
+            <w:pPr>
+              <w:rPr>
+                <w:rFonts w:ascii="Times New Roman" w:hAnsi="Times New Roman" w:cs="Times New Roman"/>
+                <w:sz w:val="24"/>
+                <w:szCs w:val="24"/>
+              </w:rPr>
+            </w:pPr>
+            <w:r>
+              <w:rPr>
+                <w:rFonts w:ascii="Times New Roman" w:hAnsi="Times New Roman" w:cs="Times New Roman"/>
+                <w:sz w:val="24"/>
+                <w:szCs w:val="24"/>
+                <w:lang w:val="en-US"/>
+              </w:rPr>
+              <w:t xml:space="preserve">string </w:t>
+            </w:r>
+            <w:proofErr w:type="spellStart"/>
+            <w:r>
+              <w:rPr>
+                <w:rFonts w:ascii="Times New Roman" w:hAnsi="Times New Roman" w:cs="Times New Roman"/>
+                <w:sz w:val="24"/>
+                <w:szCs w:val="24"/>
+                <w:lang w:val="en-US"/>
+              </w:rPr>
+              <w:t>accountNumber</w:t>
+            </w:r>
+            <w:proofErr w:type="spellEnd"/>
+            <w:r>
+              <w:rPr>
+                <w:rFonts w:ascii="Times New Roman" w:hAnsi="Times New Roman" w:cs="Times New Roman"/>
+                <w:sz w:val="24"/>
+                <w:szCs w:val="24"/>
+                <w:lang w:val="en-US"/>
+              </w:rPr>
+              <w:t xml:space="preserve"> </w:t>
+            </w:r>
+          </w:p>
+        </w:tc>
+        <w:tc>
+          <w:tcPr>
+            <w:tcW w:w="3396" w:type="dxa"/>
+          </w:tcPr>
+          <w:p>
+            <w:pPr>
+              <w:rPr>
+                <w:rFonts w:ascii="Times New Roman" w:hAnsi="Times New Roman" w:cs="Times New Roman"/>
+                <w:sz w:val="24"/>
+                <w:szCs w:val="24"/>
+              </w:rPr>
+            </w:pPr>
+            <w:r>
+              <w:rPr>
+                <w:rFonts w:ascii="Times New Roman" w:hAnsi="Times New Roman" w:cs="Times New Roman"/>
+                <w:sz w:val="24"/>
+                <w:szCs w:val="24"/>
+              </w:rPr>
+              <w:t>Поле для н</w:t>
+            </w:r>
+            <w:r>
+              <w:rPr>
+                <w:rFonts w:ascii="Times New Roman" w:hAnsi="Times New Roman" w:cs="Times New Roman"/>
+                <w:sz w:val="24"/>
+                <w:szCs w:val="24"/>
+              </w:rPr>
+              <w:t>омер</w:t>
+            </w:r>
+            <w:r>
+              <w:rPr>
+                <w:rFonts w:ascii="Times New Roman" w:hAnsi="Times New Roman" w:cs="Times New Roman"/>
+                <w:sz w:val="24"/>
+                <w:szCs w:val="24"/>
+              </w:rPr>
+              <w:t>а</w:t>
+            </w:r>
+            <w:r>
+              <w:rPr>
+                <w:rFonts w:ascii="Times New Roman" w:hAnsi="Times New Roman" w:cs="Times New Roman"/>
+                <w:sz w:val="24"/>
+                <w:szCs w:val="24"/>
+              </w:rPr>
+              <w:t xml:space="preserve"> лицевого счета</w:t>
+            </w:r>
+          </w:p>
+        </w:tc>
+      </w:tr>
+      <w:tr>
+        <w:tc>
+          <w:tcPr>
+            <w:tcW w:w="562" w:type="dxa"/>
+          </w:tcPr>
+          <w:p>
+            <w:pPr>
+              <w:jc w:val="center"/>
+              <w:rPr>
+                <w:rFonts w:ascii="Times New Roman" w:hAnsi="Times New Roman" w:cs="Times New Roman"/>
+                <w:sz w:val="24"/>
+                <w:szCs w:val="24"/>
+              </w:rPr>
+            </w:pPr>
+            <w:r>
+              <w:rPr>
+                <w:rFonts w:ascii="Times New Roman" w:hAnsi="Times New Roman" w:cs="Times New Roman"/>
+                <w:sz w:val="24"/>
+                <w:szCs w:val="24"/>
+              </w:rPr>
+              <w:t>3</w:t>
+            </w:r>
+          </w:p>
+        </w:tc>
+        <w:tc>
+          <w:tcPr>
+            <w:tcW w:w="1985" w:type="dxa"/>
+          </w:tcPr>
+          <w:p>
+            <w:pPr>
+              <w:rPr>
+                <w:rFonts w:ascii="Times New Roman" w:hAnsi="Times New Roman" w:cs="Times New Roman"/>
+                <w:sz w:val="24"/>
+                <w:szCs w:val="24"/>
+              </w:rPr>
+            </w:pPr>
+            <w:r>
+              <w:rPr>
+                <w:rFonts w:ascii="Times New Roman" w:hAnsi="Times New Roman" w:cs="Times New Roman"/>
+                <w:sz w:val="24"/>
+                <w:szCs w:val="24"/>
+              </w:rPr>
+              <w:t>Depositor</w:t>
+            </w:r>
+          </w:p>
+        </w:tc>
+        <w:tc>
+          <w:tcPr>
+            <w:tcW w:w="3402" w:type="dxa"/>
+          </w:tcPr>
+          <w:p>
+            <w:pPr>
+              <w:rPr>
+                <w:rFonts w:ascii="Times New Roman" w:hAnsi="Times New Roman" w:cs="Times New Roman"/>
+                <w:sz w:val="24"/>
+                <w:szCs w:val="24"/>
+              </w:rPr>
+            </w:pPr>
+            <w:r>
+              <w:rPr>
+                <w:rFonts w:ascii="Times New Roman" w:hAnsi="Times New Roman" w:cs="Times New Roman"/>
+                <w:sz w:val="24"/>
+                <w:szCs w:val="24"/>
+                <w:lang w:val="en-US"/>
+              </w:rPr>
+              <w:t xml:space="preserve">string </w:t>
+            </w:r>
+            <w:proofErr w:type="spellStart"/>
+            <w:r>
+              <w:rPr>
+                <w:rFonts w:ascii="Times New Roman" w:hAnsi="Times New Roman" w:cs="Times New Roman"/>
+                <w:sz w:val="24"/>
+                <w:szCs w:val="24"/>
+                <w:lang w:val="en-US"/>
+              </w:rPr>
+              <w:t>passportData</w:t>
+            </w:r>
+            <w:proofErr w:type="spellEnd"/>
+          </w:p>
+        </w:tc>
+        <w:tc>
+          <w:tcPr>
+            <w:tcW w:w="3396" w:type="dxa"/>
+          </w:tcPr>
+          <w:p>
+            <w:pPr>
+              <w:rPr>
+                <w:rFonts w:ascii="Times New Roman" w:hAnsi="Times New Roman" w:cs="Times New Roman"/>
+                <w:sz w:val="24"/>
+                <w:szCs w:val="24"/>
+              </w:rPr>
+            </w:pPr>
+            <w:r>
+              <w:rPr>
+                <w:rFonts w:ascii="Times New Roman" w:hAnsi="Times New Roman" w:cs="Times New Roman"/>
+                <w:sz w:val="24"/>
+                <w:szCs w:val="24"/>
+              </w:rPr>
+              <w:t xml:space="preserve">Поле для </w:t>
+            </w:r>
+            <w:r>
+              <w:rPr>
+                <w:rFonts w:ascii="Times New Roman" w:hAnsi="Times New Roman" w:cs="Times New Roman"/>
+                <w:sz w:val="24"/>
+                <w:szCs w:val="24"/>
+              </w:rPr>
+              <w:t>п</w:t>
+            </w:r>
+            <w:r>
+              <w:rPr>
+                <w:rFonts w:ascii="Times New Roman" w:hAnsi="Times New Roman" w:cs="Times New Roman"/>
+                <w:sz w:val="24"/>
+                <w:szCs w:val="24"/>
+              </w:rPr>
+              <w:t>аспортны</w:t>
+            </w:r>
+            <w:r>
+              <w:rPr>
+                <w:rFonts w:ascii="Times New Roman" w:hAnsi="Times New Roman" w:cs="Times New Roman"/>
+                <w:sz w:val="24"/>
+                <w:szCs w:val="24"/>
+              </w:rPr>
+              <w:t>х</w:t>
+            </w:r>
+            <w:r>
+              <w:rPr>
+                <w:rFonts w:ascii="Times New Roman" w:hAnsi="Times New Roman" w:cs="Times New Roman"/>
+                <w:sz w:val="24"/>
+                <w:szCs w:val="24"/>
+              </w:rPr>
+              <w:t xml:space="preserve"> данны</w:t>
+            </w:r>
+            <w:r>
+              <w:rPr>
+                <w:rFonts w:ascii="Times New Roman" w:hAnsi="Times New Roman" w:cs="Times New Roman"/>
+                <w:sz w:val="24"/>
+                <w:szCs w:val="24"/>
+              </w:rPr>
+              <w:t>х</w:t>
+            </w:r>
+          </w:p>
+        </w:tc>
+      </w:tr>
+      <w:tr>
+        <w:tc>
+          <w:tcPr>
+            <w:tcW w:w="562" w:type="dxa"/>
+          </w:tcPr>
+          <w:p>
+            <w:pPr>
+              <w:jc w:val="center"/>
+              <w:rPr>
+                <w:rFonts w:ascii="Times New Roman" w:hAnsi="Times New Roman" w:cs="Times New Roman"/>
+                <w:sz w:val="24"/>
+                <w:szCs w:val="24"/>
+              </w:rPr>
+            </w:pPr>
+            <w:r>
+              <w:rPr>
+                <w:rFonts w:ascii="Times New Roman" w:hAnsi="Times New Roman" w:cs="Times New Roman"/>
+                <w:sz w:val="24"/>
+                <w:szCs w:val="24"/>
+              </w:rPr>
+              <w:t>4</w:t>
+            </w:r>
+          </w:p>
+        </w:tc>
+        <w:tc>
+          <w:tcPr>
+            <w:tcW w:w="1985" w:type="dxa"/>
+          </w:tcPr>
+          <w:p>
+            <w:pPr>
+              <w:rPr>
+                <w:rFonts w:ascii="Times New Roman" w:hAnsi="Times New Roman" w:cs="Times New Roman"/>
+                <w:sz w:val="24"/>
+                <w:szCs w:val="24"/>
+              </w:rPr>
+            </w:pPr>
+            <w:r>
+              <w:rPr>
+                <w:rFonts w:ascii="Times New Roman" w:hAnsi="Times New Roman" w:cs="Times New Roman"/>
+                <w:sz w:val="24"/>
+                <w:szCs w:val="24"/>
+              </w:rPr>
+              <w:t>Depositor</w:t>
+            </w:r>
+          </w:p>
+        </w:tc>
+        <w:tc>
+          <w:tcPr>
+            <w:tcW w:w="3402" w:type="dxa"/>
+          </w:tcPr>
+          <w:p>
+            <w:pPr>
+              <w:rPr>
+                <w:rFonts w:ascii="Times New Roman" w:hAnsi="Times New Roman" w:cs="Times New Roman"/>
+                <w:sz w:val="24"/>
+                <w:szCs w:val="24"/>
+              </w:rPr>
+            </w:pPr>
+            <w:r>
+              <w:rPr>
+                <w:rFonts w:ascii="Times New Roman" w:hAnsi="Times New Roman" w:cs="Times New Roman"/>
+                <w:sz w:val="24"/>
+                <w:szCs w:val="24"/>
+                <w:lang w:val="en-US"/>
+              </w:rPr>
+              <w:t xml:space="preserve">double </w:t>
+            </w:r>
+            <w:proofErr w:type="spellStart"/>
+            <w:r>
+              <w:rPr>
+                <w:rFonts w:ascii="Times New Roman" w:hAnsi="Times New Roman" w:cs="Times New Roman"/>
+                <w:sz w:val="24"/>
+                <w:szCs w:val="24"/>
+                <w:lang w:val="en-US"/>
+              </w:rPr>
+              <w:t>currentAmount</w:t>
+            </w:r>
+            <w:proofErr w:type="spellEnd"/>
+          </w:p>
+        </w:tc>
+        <w:tc>
+          <w:tcPr>
+            <w:tcW w:w="3396" w:type="dxa"/>
+          </w:tcPr>
+          <w:p>
+            <w:pPr>
+              <w:rPr>
+                <w:rFonts w:ascii="Times New Roman" w:hAnsi="Times New Roman" w:cs="Times New Roman"/>
+                <w:sz w:val="24"/>
+                <w:szCs w:val="24"/>
+              </w:rPr>
+            </w:pPr>
+            <w:r>
+              <w:rPr>
+                <w:rFonts w:ascii="Times New Roman" w:hAnsi="Times New Roman" w:cs="Times New Roman"/>
+                <w:sz w:val="24"/>
+                <w:szCs w:val="24"/>
+              </w:rPr>
+              <w:t xml:space="preserve">Поле для </w:t>
+            </w:r>
+            <w:r>
+              <w:rPr>
+                <w:rFonts w:ascii="Times New Roman" w:hAnsi="Times New Roman" w:cs="Times New Roman"/>
+                <w:sz w:val="24"/>
+                <w:szCs w:val="24"/>
+              </w:rPr>
+              <w:t>т</w:t>
+            </w:r>
+            <w:r>
+              <w:rPr>
+                <w:rFonts w:ascii="Times New Roman" w:hAnsi="Times New Roman" w:cs="Times New Roman"/>
+                <w:sz w:val="24"/>
+                <w:szCs w:val="24"/>
+              </w:rPr>
+              <w:t>екущ</w:t>
+            </w:r>
+            <w:r>
+              <w:rPr>
+                <w:rFonts w:ascii="Times New Roman" w:hAnsi="Times New Roman" w:cs="Times New Roman"/>
+                <w:sz w:val="24"/>
+                <w:szCs w:val="24"/>
+              </w:rPr>
+              <w:t>ей</w:t>
+            </w:r>
+            <w:r>
+              <w:rPr>
+                <w:rFonts w:ascii="Times New Roman" w:hAnsi="Times New Roman" w:cs="Times New Roman"/>
+                <w:sz w:val="24"/>
+                <w:szCs w:val="24"/>
+              </w:rPr>
+              <w:t xml:space="preserve"> сумм</w:t>
+            </w:r>
+            <w:r>
+              <w:rPr>
+                <w:rFonts w:ascii="Times New Roman" w:hAnsi="Times New Roman" w:cs="Times New Roman"/>
+                <w:sz w:val="24"/>
+                <w:szCs w:val="24"/>
+              </w:rPr>
+              <w:t>ы</w:t>
+            </w:r>
+            <w:r>
+              <w:rPr>
+                <w:rFonts w:ascii="Times New Roman" w:hAnsi="Times New Roman" w:cs="Times New Roman"/>
+                <w:sz w:val="24"/>
+                <w:szCs w:val="24"/>
+              </w:rPr>
+              <w:t xml:space="preserve"> вклада</w:t>
+            </w:r>
+          </w:p>
+        </w:tc>
+      </w:tr>
+      <w:tr>
+        <w:tc>
+          <w:tcPr>
+            <w:tcW w:w="562" w:type="dxa"/>
+          </w:tcPr>
+          <w:p>
+            <w:pPr>
+              <w:jc w:val="center"/>
+              <w:rPr>
+                <w:rFonts w:ascii="Times New Roman" w:hAnsi="Times New Roman" w:cs="Times New Roman"/>
+                <w:sz w:val="24"/>
+                <w:szCs w:val="24"/>
+              </w:rPr>
+            </w:pPr>
+            <w:r>
+              <w:rPr>
+                <w:rFonts w:ascii="Times New Roman" w:hAnsi="Times New Roman" w:cs="Times New Roman"/>
+                <w:sz w:val="24"/>
+                <w:szCs w:val="24"/>
+              </w:rPr>
+              <w:t>5</w:t>
+            </w:r>
+          </w:p>
+        </w:tc>
+        <w:tc>
+          <w:tcPr>
+            <w:tcW w:w="1985" w:type="dxa"/>
+          </w:tcPr>
+          <w:p>
+            <w:pPr>
+              <w:rPr>
+                <w:rFonts w:ascii="Times New Roman" w:hAnsi="Times New Roman" w:cs="Times New Roman"/>
+                <w:sz w:val="24"/>
+                <w:szCs w:val="24"/>
+              </w:rPr>
+            </w:pPr>
+            <w:r>
+              <w:rPr>
+                <w:rFonts w:ascii="Times New Roman" w:hAnsi="Times New Roman" w:cs="Times New Roman"/>
+                <w:sz w:val="24"/>
+                <w:szCs w:val="24"/>
+              </w:rPr>
+              <w:t>Depositor</w:t>
+            </w:r>
+          </w:p>
+        </w:tc>
+        <w:tc>
+          <w:tcPr>
+            <w:tcW w:w="3402" w:type="dxa"/>
+          </w:tcPr>
+          <w:p>
+            <w:pPr>
+              <w:rPr>
+                <w:rFonts w:ascii="Times New Roman" w:hAnsi="Times New Roman" w:cs="Times New Roman"/>
+                <w:sz w:val="24"/>
+                <w:szCs w:val="24"/>
+              </w:rPr>
+            </w:pPr>
+            <w:proofErr w:type="spellStart"/>
+            <w:r>
+              <w:rPr>
+                <w:rFonts w:ascii="Times New Roman" w:hAnsi="Times New Roman" w:cs="Times New Roman"/>
+                <w:sz w:val="24"/>
+                <w:szCs w:val="24"/>
+                <w:lang w:val="en-US"/>
+              </w:rPr>
+              <w:t>time_t</w:t>
+            </w:r>
+            <w:proofErr w:type="spellEnd"/>
+            <w:r>
+              <w:rPr>
+                <w:rFonts w:ascii="Times New Roman" w:hAnsi="Times New Roman" w:cs="Times New Roman"/>
+                <w:sz w:val="24"/>
+                <w:szCs w:val="24"/>
+                <w:lang w:val="en-US"/>
+              </w:rPr>
+              <w:t xml:space="preserve"> </w:t>
+            </w:r>
+            <w:proofErr w:type="spellStart"/>
+            <w:r>
+              <w:rPr>
+                <w:rFonts w:ascii="Times New Roman" w:hAnsi="Times New Roman" w:cs="Times New Roman"/>
+                <w:sz w:val="24"/>
+                <w:szCs w:val="24"/>
+                <w:lang w:val="en-US"/>
+              </w:rPr>
+              <w:t>lastOperationDate</w:t>
+            </w:r>
+            <w:proofErr w:type="spellEnd"/>
+          </w:p>
+        </w:tc>
+        <w:tc>
+          <w:tcPr>
+            <w:tcW w:w="3396" w:type="dxa"/>
+          </w:tcPr>
+          <w:p>
+            <w:pPr>
+              <w:rPr>
+                <w:rFonts w:ascii="Times New Roman" w:hAnsi="Times New Roman" w:cs="Times New Roman"/>
+                <w:sz w:val="24"/>
+                <w:szCs w:val="24"/>
+              </w:rPr>
+            </w:pPr>
+            <w:r>
+              <w:rPr>
+                <w:rFonts w:ascii="Times New Roman" w:hAnsi="Times New Roman" w:cs="Times New Roman"/>
+                <w:sz w:val="24"/>
+                <w:szCs w:val="24"/>
+              </w:rPr>
+              <w:t xml:space="preserve">Поле для </w:t>
+            </w:r>
+            <w:r>
+              <w:rPr>
+                <w:rFonts w:ascii="Times New Roman" w:hAnsi="Times New Roman" w:cs="Times New Roman"/>
+                <w:sz w:val="24"/>
+                <w:szCs w:val="24"/>
+              </w:rPr>
+              <w:t>д</w:t>
+            </w:r>
+            <w:r>
+              <w:rPr>
+                <w:rFonts w:ascii="Times New Roman" w:hAnsi="Times New Roman" w:cs="Times New Roman"/>
+                <w:sz w:val="24"/>
+                <w:szCs w:val="24"/>
+              </w:rPr>
+              <w:t>ат</w:t>
+            </w:r>
+            <w:r>
+              <w:rPr>
+                <w:rFonts w:ascii="Times New Roman" w:hAnsi="Times New Roman" w:cs="Times New Roman"/>
+                <w:sz w:val="24"/>
+                <w:szCs w:val="24"/>
+              </w:rPr>
+              <w:t>ы</w:t>
+            </w:r>
+            <w:r>
+              <w:rPr>
+                <w:rFonts w:ascii="Times New Roman" w:hAnsi="Times New Roman" w:cs="Times New Roman"/>
+                <w:sz w:val="24"/>
+                <w:szCs w:val="24"/>
+              </w:rPr>
+              <w:t xml:space="preserve"> последней операции</w:t>
+            </w:r>
+          </w:p>
+        </w:tc>
+      </w:tr>
+      <w:tr>
+        <w:tc>
+          <w:tcPr>
+            <w:tcW w:w="562" w:type="dxa"/>
+          </w:tcPr>
+          <w:p>
+            <w:pPr>
+              <w:jc w:val="center"/>
+              <w:rPr>
+                <w:rFonts w:ascii="Times New Roman" w:hAnsi="Times New Roman" w:cs="Times New Roman"/>
+                <w:sz w:val="24"/>
+                <w:szCs w:val="24"/>
+              </w:rPr>
+            </w:pPr>
+            <w:r>
+              <w:rPr>
+                <w:rFonts w:ascii="Times New Roman" w:hAnsi="Times New Roman" w:cs="Times New Roman"/>
+                <w:sz w:val="24"/>
+                <w:szCs w:val="24"/>
+              </w:rPr>
+              <w:t>6</w:t>
+            </w:r>
+          </w:p>
+        </w:tc>
+        <w:tc>
+          <w:tcPr>
+            <w:tcW w:w="1985" w:type="dxa"/>
+          </w:tcPr>
+          <w:p>
+            <w:pPr>
+              <w:rPr>
+                <w:rFonts w:ascii="Times New Roman" w:hAnsi="Times New Roman" w:cs="Times New Roman"/>
+                <w:sz w:val="24"/>
+                <w:szCs w:val="24"/>
+              </w:rPr>
+            </w:pPr>
+            <w:r>
+              <w:rPr>
+                <w:rFonts w:ascii="Times New Roman" w:hAnsi="Times New Roman" w:cs="Times New Roman"/>
+                <w:sz w:val="24"/>
+                <w:szCs w:val="24"/>
+              </w:rPr>
+              <w:t>Depositor</w:t>
+            </w:r>
+          </w:p>
+        </w:tc>
+        <w:tc>
+          <w:tcPr>
+            <w:tcW w:w="3402" w:type="dxa"/>
+          </w:tcPr>
+          <w:p>
+            <w:pPr>
+              <w:rPr>
+                <w:rFonts w:ascii="Times New Roman" w:hAnsi="Times New Roman" w:cs="Times New Roman"/>
+                <w:sz w:val="24"/>
+                <w:szCs w:val="24"/>
+                <w:lang w:val="en-US"/>
+              </w:rPr>
+            </w:pPr>
+            <w:r>
+              <w:rPr>
+                <w:rFonts w:ascii="Times New Roman" w:hAnsi="Times New Roman" w:cs="Times New Roman"/>
+                <w:sz w:val="24"/>
+                <w:szCs w:val="24"/>
+                <w:lang w:val="en-US"/>
+              </w:rPr>
+              <w:t>void deposit(double amount)</w:t>
+            </w:r>
+          </w:p>
+        </w:tc>
+        <w:tc>
+          <w:tcPr>
+            <w:tcW w:w="3396" w:type="dxa"/>
+          </w:tcPr>
+          <w:p>
+            <w:pPr>
+              <w:rPr>
+                <w:rFonts w:ascii="Times New Roman" w:hAnsi="Times New Roman" w:cs="Times New Roman"/>
+                <w:sz w:val="24"/>
+                <w:szCs w:val="24"/>
+                <w:lang w:val="en-US"/>
+              </w:rPr>
+            </w:pPr>
+            <w:r>
+              <w:rPr>
+                <w:rFonts w:ascii="Times New Roman" w:hAnsi="Times New Roman" w:cs="Times New Roman"/>
+                <w:sz w:val="24"/>
+                <w:szCs w:val="24"/>
+              </w:rPr>
+              <w:t>Метод</w:t>
+            </w:r>
+            <w:r>
+              <w:rPr>
+                <w:rFonts w:ascii="Times New Roman" w:hAnsi="Times New Roman" w:cs="Times New Roman"/>
+                <w:sz w:val="24"/>
+                <w:szCs w:val="24"/>
+                <w:lang w:val="en-US"/>
+              </w:rPr>
+              <w:t xml:space="preserve"> </w:t>
+            </w:r>
+            <w:r>
+              <w:rPr>
+                <w:rFonts w:ascii="Times New Roman" w:hAnsi="Times New Roman" w:cs="Times New Roman"/>
+                <w:sz w:val="24"/>
+                <w:szCs w:val="24"/>
+              </w:rPr>
+              <w:t>для</w:t>
+            </w:r>
+            <w:r>
+              <w:rPr>
+                <w:rFonts w:ascii="Times New Roman" w:hAnsi="Times New Roman" w:cs="Times New Roman"/>
+                <w:sz w:val="24"/>
+                <w:szCs w:val="24"/>
+                <w:lang w:val="en-US"/>
+              </w:rPr>
+              <w:t xml:space="preserve"> </w:t>
+            </w:r>
+            <w:r>
+              <w:rPr>
+                <w:rFonts w:ascii="Times New Roman" w:hAnsi="Times New Roman" w:cs="Times New Roman"/>
+                <w:sz w:val="24"/>
+                <w:szCs w:val="24"/>
+              </w:rPr>
+              <w:t>приема</w:t>
+            </w:r>
+            <w:r>
+              <w:rPr>
+                <w:rFonts w:ascii="Times New Roman" w:hAnsi="Times New Roman" w:cs="Times New Roman"/>
+                <w:sz w:val="24"/>
+                <w:szCs w:val="24"/>
+                <w:lang w:val="en-US"/>
+              </w:rPr>
+              <w:t xml:space="preserve"> </w:t>
+            </w:r>
+            <w:r>
+              <w:rPr>
+                <w:rFonts w:ascii="Times New Roman" w:hAnsi="Times New Roman" w:cs="Times New Roman"/>
+                <w:sz w:val="24"/>
+                <w:szCs w:val="24"/>
+              </w:rPr>
+              <w:t>суммы</w:t>
+            </w:r>
+          </w:p>
+        </w:tc>
+      </w:tr>
+      <w:tr>
+        <w:tc>
+          <w:tcPr>
+            <w:tcW w:w="562" w:type="dxa"/>
+          </w:tcPr>
+          <w:p>
+            <w:pPr>
+              <w:jc w:val="center"/>
+              <w:rPr>
+                <w:rFonts w:ascii="Times New Roman" w:hAnsi="Times New Roman" w:cs="Times New Roman"/>
+                <w:sz w:val="24"/>
+                <w:szCs w:val="24"/>
+              </w:rPr>
+            </w:pPr>
+            <w:r>
+              <w:rPr>
+                <w:rFonts w:ascii="Times New Roman" w:hAnsi="Times New Roman" w:cs="Times New Roman"/>
+                <w:sz w:val="24"/>
+                <w:szCs w:val="24"/>
+              </w:rPr>
+              <w:t>7</w:t>
+            </w:r>
+          </w:p>
+        </w:tc>
+        <w:tc>
+          <w:tcPr>
+            <w:tcW w:w="1985" w:type="dxa"/>
+          </w:tcPr>
+          <w:p>
+            <w:pPr>
+              <w:rPr>
+                <w:rFonts w:ascii="Times New Roman" w:hAnsi="Times New Roman" w:cs="Times New Roman"/>
+                <w:sz w:val="24"/>
+                <w:szCs w:val="24"/>
+              </w:rPr>
+            </w:pPr>
+            <w:r>
+              <w:rPr>
+                <w:rFonts w:ascii="Times New Roman" w:hAnsi="Times New Roman" w:cs="Times New Roman"/>
+                <w:sz w:val="24"/>
+                <w:szCs w:val="24"/>
+              </w:rPr>
+              <w:t>Depositor</w:t>
+            </w:r>
+          </w:p>
+        </w:tc>
+        <w:tc>
+          <w:tcPr>
+            <w:tcW w:w="3402" w:type="dxa"/>
+          </w:tcPr>
+          <w:p>
+            <w:pPr>
+              <w:rPr>
+                <w:rFonts w:ascii="Times New Roman" w:hAnsi="Times New Roman" w:cs="Times New Roman"/>
+                <w:sz w:val="24"/>
+                <w:szCs w:val="24"/>
+                <w:lang w:val="en-US"/>
+              </w:rPr>
+            </w:pPr>
+            <w:r>
+              <w:rPr>
+                <w:rFonts w:ascii="Times New Roman" w:hAnsi="Times New Roman" w:cs="Times New Roman"/>
+                <w:sz w:val="24"/>
+                <w:szCs w:val="24"/>
+                <w:lang w:val="en-US"/>
+              </w:rPr>
+              <w:t>void withdraw(double amount)</w:t>
+            </w:r>
+          </w:p>
+        </w:tc>
+        <w:tc>
+          <w:tcPr>
+            <w:tcW w:w="3396" w:type="dxa"/>
+          </w:tcPr>
+          <w:p>
+            <w:pPr>
+              <w:rPr>
+                <w:rFonts w:ascii="Times New Roman" w:hAnsi="Times New Roman" w:cs="Times New Roman"/>
+                <w:sz w:val="24"/>
+                <w:szCs w:val="24"/>
+                <w:lang w:val="en-US"/>
+              </w:rPr>
+            </w:pPr>
+            <w:r>
+              <w:rPr>
+                <w:rFonts w:ascii="Times New Roman" w:hAnsi="Times New Roman" w:cs="Times New Roman"/>
+                <w:sz w:val="24"/>
+                <w:szCs w:val="24"/>
+              </w:rPr>
+              <w:t>Метод</w:t>
+            </w:r>
+            <w:r>
+              <w:rPr>
+                <w:rFonts w:ascii="Times New Roman" w:hAnsi="Times New Roman" w:cs="Times New Roman"/>
+                <w:sz w:val="24"/>
+                <w:szCs w:val="24"/>
+                <w:lang w:val="en-US"/>
+              </w:rPr>
+              <w:t xml:space="preserve"> </w:t>
+            </w:r>
+            <w:r>
+              <w:rPr>
+                <w:rFonts w:ascii="Times New Roman" w:hAnsi="Times New Roman" w:cs="Times New Roman"/>
+                <w:sz w:val="24"/>
+                <w:szCs w:val="24"/>
+              </w:rPr>
+              <w:t>для</w:t>
+            </w:r>
+            <w:r>
+              <w:rPr>
+                <w:rFonts w:ascii="Times New Roman" w:hAnsi="Times New Roman" w:cs="Times New Roman"/>
+                <w:sz w:val="24"/>
+                <w:szCs w:val="24"/>
+                <w:lang w:val="en-US"/>
+              </w:rPr>
+              <w:t xml:space="preserve"> </w:t>
+            </w:r>
+            <w:r>
+              <w:rPr>
+                <w:rFonts w:ascii="Times New Roman" w:hAnsi="Times New Roman" w:cs="Times New Roman"/>
+                <w:sz w:val="24"/>
+                <w:szCs w:val="24"/>
+              </w:rPr>
+              <w:t>выдачи</w:t>
+            </w:r>
+            <w:r>
+              <w:rPr>
+                <w:rFonts w:ascii="Times New Roman" w:hAnsi="Times New Roman" w:cs="Times New Roman"/>
+                <w:sz w:val="24"/>
+                <w:szCs w:val="24"/>
+                <w:lang w:val="en-US"/>
+              </w:rPr>
+              <w:t xml:space="preserve"> </w:t>
+            </w:r>
+            <w:r>
+              <w:rPr>
+                <w:rFonts w:ascii="Times New Roman" w:hAnsi="Times New Roman" w:cs="Times New Roman"/>
+                <w:sz w:val="24"/>
+                <w:szCs w:val="24"/>
+              </w:rPr>
+              <w:t>суммы</w:t>
+            </w:r>
+          </w:p>
+        </w:tc>
+      </w:tr>
+      <w:tr>
+        <w:tc>
+          <w:tcPr>
+            <w:tcW w:w="562" w:type="dxa"/>
+          </w:tcPr>
+          <w:p>
+            <w:pPr>
+              <w:jc w:val="center"/>
+              <w:rPr>
+                <w:rFonts w:ascii="Times New Roman" w:hAnsi="Times New Roman" w:cs="Times New Roman"/>
+                <w:sz w:val="24"/>
+                <w:szCs w:val="24"/>
+              </w:rPr>
+            </w:pPr>
+            <w:r>
+              <w:rPr>
+                <w:rFonts w:ascii="Times New Roman" w:hAnsi="Times New Roman" w:cs="Times New Roman"/>
+                <w:sz w:val="24"/>
+                <w:szCs w:val="24"/>
+              </w:rPr>
+              <w:t>8</w:t>
+            </w:r>
+          </w:p>
+        </w:tc>
+        <w:tc>
+          <w:tcPr>
+            <w:tcW w:w="1985" w:type="dxa"/>
+          </w:tcPr>
+          <w:p>
+            <w:pPr>
+              <w:rPr>
+                <w:rFonts w:ascii="Times New Roman" w:hAnsi="Times New Roman" w:cs="Times New Roman"/>
+                <w:sz w:val="24"/>
+                <w:szCs w:val="24"/>
+              </w:rPr>
+            </w:pPr>
+            <w:r>
+              <w:rPr>
+                <w:rFonts w:ascii="Times New Roman" w:hAnsi="Times New Roman" w:cs="Times New Roman"/>
+                <w:sz w:val="24"/>
+                <w:szCs w:val="24"/>
+              </w:rPr>
+              <w:t>Depositor</w:t>
+            </w:r>
+          </w:p>
+        </w:tc>
+        <w:tc>
+          <w:tcPr>
+            <w:tcW w:w="3402" w:type="dxa"/>
+          </w:tcPr>
+          <w:p>
+            <w:pPr>
+              <w:rPr>
+                <w:rFonts w:ascii="Times New Roman" w:hAnsi="Times New Roman" w:cs="Times New Roman"/>
+                <w:sz w:val="24"/>
+                <w:szCs w:val="24"/>
+                <w:lang w:val="en-US"/>
+              </w:rPr>
+            </w:pPr>
+            <w:r>
+              <w:rPr>
+                <w:rFonts w:ascii="Times New Roman" w:hAnsi="Times New Roman" w:cs="Times New Roman"/>
+                <w:sz w:val="24"/>
+                <w:szCs w:val="24"/>
+                <w:lang w:val="en-US"/>
+              </w:rPr>
+              <w:t xml:space="preserve">void </w:t>
+            </w:r>
+            <w:proofErr w:type="spellStart"/>
+            <w:r>
+              <w:rPr>
+                <w:rFonts w:ascii="Times New Roman" w:hAnsi="Times New Roman" w:cs="Times New Roman"/>
+                <w:sz w:val="24"/>
+                <w:szCs w:val="24"/>
+                <w:lang w:val="en-US"/>
+              </w:rPr>
+              <w:t>applyInterest</w:t>
+            </w:r>
+            <w:proofErr w:type="spellEnd"/>
+            <w:r>
+              <w:rPr>
+                <w:rFonts w:ascii="Times New Roman" w:hAnsi="Times New Roman" w:cs="Times New Roman"/>
+                <w:sz w:val="24"/>
+                <w:szCs w:val="24"/>
+                <w:lang w:val="en-US"/>
+              </w:rPr>
+              <w:t>(double rate)</w:t>
+            </w:r>
+          </w:p>
+        </w:tc>
+        <w:tc>
+          <w:tcPr>
+            <w:tcW w:w="3396" w:type="dxa"/>
+          </w:tcPr>
+          <w:p>
+            <w:pPr>
+              <w:rPr>
+                <w:rFonts w:ascii="Times New Roman" w:hAnsi="Times New Roman" w:cs="Times New Roman"/>
+                <w:sz w:val="24"/>
+                <w:szCs w:val="24"/>
+                <w:lang w:val="en-US"/>
+              </w:rPr>
+            </w:pPr>
+            <w:r>
+              <w:rPr>
+                <w:rFonts w:ascii="Times New Roman" w:hAnsi="Times New Roman" w:cs="Times New Roman"/>
+                <w:sz w:val="24"/>
+                <w:szCs w:val="24"/>
+              </w:rPr>
+              <w:t xml:space="preserve">Метод для </w:t>
+            </w:r>
+            <w:r>
+              <w:rPr>
+                <w:rFonts w:ascii="Times New Roman" w:hAnsi="Times New Roman" w:cs="Times New Roman"/>
+                <w:sz w:val="24"/>
+                <w:szCs w:val="24"/>
+              </w:rPr>
+              <w:t>начисления</w:t>
+            </w:r>
+            <w:r>
+              <w:rPr>
+                <w:rFonts w:ascii="Times New Roman" w:hAnsi="Times New Roman" w:cs="Times New Roman"/>
+                <w:sz w:val="24"/>
+                <w:szCs w:val="24"/>
+                <w:lang w:val="en-US"/>
+              </w:rPr>
+              <w:t xml:space="preserve"> </w:t>
+            </w:r>
+            <w:r>
+              <w:rPr>
+                <w:rFonts w:ascii="Times New Roman" w:hAnsi="Times New Roman" w:cs="Times New Roman"/>
+                <w:sz w:val="24"/>
+                <w:szCs w:val="24"/>
+              </w:rPr>
+              <w:t>процентов</w:t>
+            </w:r>
+            <w:r>
+              <w:rPr>
+                <w:rFonts w:ascii="Times New Roman" w:hAnsi="Times New Roman" w:cs="Times New Roman"/>
+                <w:sz w:val="24"/>
+                <w:szCs w:val="24"/>
+                <w:lang w:val="en-US"/>
+              </w:rPr>
+              <w:t xml:space="preserve"> </w:t>
+            </w:r>
+          </w:p>
+        </w:tc>
+      </w:tr>
+      <w:tr>
+        <w:tc>
+          <w:tcPr>
+            <w:tcW w:w="562" w:type="dxa"/>
+          </w:tcPr>
+          <w:p>
+            <w:pPr>
+              <w:jc w:val="center"/>
+              <w:rPr>
+                <w:rFonts w:ascii="Times New Roman" w:hAnsi="Times New Roman" w:cs="Times New Roman"/>
+                <w:sz w:val="24"/>
+                <w:szCs w:val="24"/>
+              </w:rPr>
+            </w:pPr>
+            <w:r>
+              <w:rPr>
+                <w:rFonts w:ascii="Times New Roman" w:hAnsi="Times New Roman" w:cs="Times New Roman"/>
+                <w:sz w:val="24"/>
+                <w:szCs w:val="24"/>
+              </w:rPr>
+              <w:t>9</w:t>
+            </w:r>
+          </w:p>
+        </w:tc>
+        <w:tc>
+          <w:tcPr>
+            <w:tcW w:w="1985" w:type="dxa"/>
+          </w:tcPr>
+          <w:p>
+            <w:pPr>
+              <w:rPr>
+                <w:rFonts w:ascii="Times New Roman" w:hAnsi="Times New Roman" w:cs="Times New Roman"/>
+                <w:sz w:val="24"/>
+                <w:szCs w:val="24"/>
+                <w:lang w:val="en-US"/>
+              </w:rPr>
+            </w:pPr>
+            <w:r>
+              <w:rPr>
+                <w:rFonts w:ascii="Times New Roman" w:hAnsi="Times New Roman" w:cs="Times New Roman"/>
+                <w:sz w:val="24"/>
+                <w:szCs w:val="24"/>
+              </w:rPr>
+              <w:t>Depositor</w:t>
+            </w:r>
+          </w:p>
+        </w:tc>
+        <w:tc>
+          <w:tcPr>
+            <w:tcW w:w="3402" w:type="dxa"/>
+          </w:tcPr>
+          <w:p>
+            <w:pPr>
+              <w:rPr>
+                <w:rFonts w:ascii="Times New Roman" w:hAnsi="Times New Roman" w:cs="Times New Roman"/>
+                <w:sz w:val="24"/>
+                <w:szCs w:val="24"/>
+                <w:lang w:val="en-US"/>
+              </w:rPr>
+            </w:pPr>
+            <w:r>
+              <w:rPr>
+                <w:rFonts w:ascii="Times New Roman" w:hAnsi="Times New Roman" w:cs="Times New Roman"/>
+                <w:sz w:val="24"/>
+                <w:szCs w:val="24"/>
+                <w:lang w:val="en-US"/>
+              </w:rPr>
+              <w:t>void</w:t>
+            </w:r>
+            <w:r>
+              <w:rPr>
+                <w:rFonts w:ascii="Times New Roman" w:hAnsi="Times New Roman" w:cs="Times New Roman"/>
+                <w:sz w:val="24"/>
+                <w:szCs w:val="24"/>
+              </w:rPr>
+              <w:t xml:space="preserve"> </w:t>
+            </w:r>
+            <w:proofErr w:type="spellStart"/>
+            <w:r>
+              <w:rPr>
+                <w:rFonts w:ascii="Times New Roman" w:hAnsi="Times New Roman" w:cs="Times New Roman"/>
+                <w:sz w:val="24"/>
+                <w:szCs w:val="24"/>
+                <w:lang w:val="en-US"/>
+              </w:rPr>
+              <w:t>printInfo</w:t>
+            </w:r>
+            <w:proofErr w:type="spellEnd"/>
+            <w:r>
+              <w:rPr>
+                <w:rFonts w:ascii="Times New Roman" w:hAnsi="Times New Roman" w:cs="Times New Roman"/>
+                <w:sz w:val="24"/>
+                <w:szCs w:val="24"/>
+              </w:rPr>
+              <w:t>()</w:t>
+            </w:r>
+          </w:p>
+        </w:tc>
+        <w:tc>
+          <w:tcPr>
+            <w:tcW w:w="3396" w:type="dxa"/>
+          </w:tcPr>
+          <w:p>
+            <w:pPr>
+              <w:rPr>
+                <w:rFonts w:ascii="Times New Roman" w:hAnsi="Times New Roman" w:cs="Times New Roman"/>
+                <w:sz w:val="24"/>
+                <w:szCs w:val="24"/>
+              </w:rPr>
+            </w:pPr>
+            <w:r>
+              <w:rPr>
+                <w:rFonts w:ascii="Times New Roman" w:hAnsi="Times New Roman" w:cs="Times New Roman"/>
+                <w:sz w:val="24"/>
+                <w:szCs w:val="24"/>
+              </w:rPr>
+              <w:t>Метод для вывода информации о вкладчике</w:t>
+            </w:r>
+          </w:p>
+        </w:tc>
+      </w:tr>
+    </w:tbl>
+    <w:p>
+      <w:pPr>
+        <w:jc w:val="both"/>
         <w:rPr>
           <w:rFonts w:ascii="Times New Roman" w:hAnsi="Times New Roman" w:cs="Times New Roman"/>
+          <w:b/>
+          <w:bCs/>
           <w:sz w:val="24"/>
           <w:szCs w:val="24"/>
         </w:rPr>
-        <w:t xml:space="preserve">выполнения программы </w:t>
-      </w:r>
-      <w:r>
+      </w:pPr>
+    </w:p>
+    <w:p>
+      <w:pPr>
+        <w:pStyle w:val="a4"/>
+        <w:numPr>
+          <w:ilvl w:val="0"/>
+          <w:numId w:val="16"/>
+        </w:numPr>
+        <w:jc w:val="both"/>
         <w:rPr>
           <w:rFonts w:ascii="Times New Roman" w:hAnsi="Times New Roman" w:cs="Times New Roman"/>
+          <w:b/>
+          <w:bCs/>
           <w:sz w:val="24"/>
           <w:szCs w:val="24"/>
         </w:rPr>
-        <w:t>(</w:t>
-      </w:r>
+      </w:pPr>
       <w:r>
         <w:rPr>
           <w:rFonts w:ascii="Times New Roman" w:hAnsi="Times New Roman" w:cs="Times New Roman"/>
+          <w:b/>
+          <w:bCs/>
           <w:sz w:val="24"/>
           <w:szCs w:val="24"/>
         </w:rPr>
-        <w:t>рис.1)</w:t>
+        <w:t>Результат выполнения программы (рис.</w:t>
       </w:r>
       <w:r>
         <w:rPr>
           <w:rFonts w:ascii="Times New Roman" w:hAnsi="Times New Roman" w:cs="Times New Roman"/>
+          <w:b/>
+          <w:bCs/>
           <w:sz w:val="24"/>
           <w:szCs w:val="24"/>
         </w:rPr>
-        <w:t>:</w:t>
-      </w:r>
-    </w:p>
-    <w:p>
-      <w:pPr>
-        <w:ind w:firstLine="708"/>
+        <w:t>4.</w:t>
+      </w:r>
+      <w:r>
+        <w:rPr>
+          <w:rFonts w:ascii="Times New Roman" w:hAnsi="Times New Roman" w:cs="Times New Roman"/>
+          <w:b/>
+          <w:bCs/>
+          <w:sz w:val="24"/>
+          <w:szCs w:val="24"/>
+        </w:rPr>
+        <w:t>1):</w:t>
+      </w:r>
+    </w:p>
+    <w:p>
+      <w:pPr>
         <w:rPr>
           <w:rFonts w:ascii="Times New Roman" w:hAnsi="Times New Roman" w:cs="Times New Roman"/>
           <w:sz w:val="24"/>
@@ -10176,59 +11955,117 @@
         <w:jc w:val="center"/>
         <w:rPr>
           <w:rFonts w:ascii="Times New Roman" w:hAnsi="Times New Roman" w:cs="Times New Roman"/>
+          <w:i w:val="0"/>
+          <w:iCs w:val="0"/>
+          <w:color w:val="auto"/>
           <w:sz w:val="24"/>
           <w:szCs w:val="24"/>
         </w:rPr>
       </w:pPr>
       <w:r>
+        <w:rPr>
+          <w:rFonts w:ascii="Times New Roman" w:eastAsia="Times New Roman" w:hAnsi="Times New Roman" w:cs="Times New Roman"/>
+          <w:i w:val="0"/>
+          <w:iCs w:val="0"/>
+          <w:color w:val="auto"/>
+          <w:sz w:val="24"/>
+          <w:szCs w:val="24"/>
+        </w:rPr>
+        <w:t xml:space="preserve">Рисунок </w:t>
+      </w:r>
+      <w:r>
+        <w:rPr>
+          <w:rFonts w:ascii="Times New Roman" w:eastAsia="Times New Roman" w:hAnsi="Times New Roman" w:cs="Times New Roman"/>
+          <w:i w:val="0"/>
+          <w:iCs w:val="0"/>
+          <w:color w:val="auto"/>
+          <w:sz w:val="24"/>
+          <w:szCs w:val="24"/>
+        </w:rPr>
+        <w:t>4</w:t>
+      </w:r>
+      <w:r>
+        <w:rPr>
+          <w:rFonts w:ascii="Times New Roman" w:eastAsia="Times New Roman" w:hAnsi="Times New Roman" w:cs="Times New Roman"/>
+          <w:i w:val="0"/>
+          <w:iCs w:val="0"/>
+          <w:color w:val="auto"/>
+          <w:sz w:val="24"/>
+          <w:szCs w:val="24"/>
+        </w:rPr>
+        <w:t xml:space="preserve">.1 </w:t>
+      </w:r>
+      <w:r>
+        <w:rPr>
+          <w:rFonts w:ascii="Times New Roman" w:hAnsi="Times New Roman" w:cs="Times New Roman"/>
+          <w:i w:val="0"/>
+          <w:iCs w:val="0"/>
+          <w:color w:val="auto"/>
+          <w:sz w:val="24"/>
+          <w:szCs w:val="24"/>
+        </w:rPr>
+        <w:t xml:space="preserve"> </w:t>
+      </w:r>
+      <w:r>
+        <w:rPr>
+          <w:rFonts w:ascii="Times New Roman" w:hAnsi="Times New Roman" w:cs="Times New Roman"/>
+          <w:i w:val="0"/>
+          <w:iCs w:val="0"/>
+          <w:color w:val="auto"/>
+          <w:sz w:val="24"/>
+          <w:szCs w:val="24"/>
+        </w:rPr>
+        <w:t>Результат выполнения программы</w:t>
+      </w:r>
+    </w:p>
+    <w:p>
+      <w:pPr>
+        <w:pStyle w:val="1"/>
+        <w:jc w:val="both"/>
         <w:rPr>
           <w:rFonts w:ascii="Times New Roman" w:hAnsi="Times New Roman" w:cs="Times New Roman"/>
           <w:sz w:val="24"/>
           <w:szCs w:val="24"/>
         </w:rPr>
-        <w:t xml:space="preserve">Рисунок </w:t>
-      </w:r>
+      </w:pPr>
+      <w:bookmarkStart w:id="4" w:name="_Toc165025394"/>
       <w:r>
         <w:rPr>
           <w:rFonts w:ascii="Times New Roman" w:hAnsi="Times New Roman" w:cs="Times New Roman"/>
           <w:sz w:val="24"/>
           <w:szCs w:val="24"/>
         </w:rPr>
-        <w:fldChar w:fldCharType="begin"/>
-      </w:r>
-      <w:r>
+        <w:t>Вывод</w:t>
+      </w:r>
+      <w:bookmarkEnd w:id="4"/>
+    </w:p>
+    <w:p>
+      <w:pPr>
+        <w:ind w:firstLine="708"/>
+        <w:jc w:val="both"/>
         <w:rPr>
           <w:rFonts w:ascii="Times New Roman" w:hAnsi="Times New Roman" w:cs="Times New Roman"/>
           <w:sz w:val="24"/>
           <w:szCs w:val="24"/>
         </w:rPr>
-        <w:instrText xml:space="preserve"> SEQ Рисунок \* ARABIC </w:instrText>
-      </w:r>
+      </w:pPr>
       <w:r>
         <w:rPr>
           <w:rFonts w:ascii="Times New Roman" w:hAnsi="Times New Roman" w:cs="Times New Roman"/>
           <w:sz w:val="24"/>
           <w:szCs w:val="24"/>
         </w:rPr>
-        <w:fldChar w:fldCharType="separate"/>
+        <w:t xml:space="preserve">Программа реализует функциональность банковского счета в Сбербанке с использованием принципов объектно-ориентированного программирования (ООП) на языке C++. Информация о вкладчиках хранится в объектах класса </w:t>
       </w:r>
       <w:r>
         <w:rPr>
           <w:rFonts w:ascii="Times New Roman" w:hAnsi="Times New Roman" w:cs="Times New Roman"/>
-          <w:noProof/>
+          <w:b/>
+          <w:bCs/>
           <w:sz w:val="24"/>
           <w:szCs w:val="24"/>
         </w:rPr>
-        <w:t>1</w:t>
-      </w:r>
-      <w:r>
-        <w:rPr>
-          <w:rFonts w:ascii="Times New Roman" w:hAnsi="Times New Roman" w:cs="Times New Roman"/>
-          <w:noProof/>
-          <w:sz w:val="24"/>
-          <w:szCs w:val="24"/>
-        </w:rPr>
-        <w:fldChar w:fldCharType="end"/>
+        <w:t>Depositor</w:t>
       </w:r>
       <w:r>
         <w:rPr>
@@ -10236,54 +12073,8 @@
           <w:sz w:val="24"/>
           <w:szCs w:val="24"/>
         </w:rPr>
-        <w:t xml:space="preserve"> </w:t>
-      </w:r>
-      <w:r>
-        <w:rPr>
-          <w:rFonts w:ascii="Times New Roman" w:hAnsi="Times New Roman" w:cs="Times New Roman"/>
-          <w:sz w:val="24"/>
-          <w:szCs w:val="24"/>
-        </w:rPr>
-        <w:t>Результат выполнения программы</w:t>
-      </w:r>
-    </w:p>
-    <w:p>
-      <w:pPr>
-        <w:rPr>
-          <w:rFonts w:ascii="Times New Roman" w:hAnsi="Times New Roman" w:cs="Times New Roman"/>
-          <w:sz w:val="24"/>
-          <w:szCs w:val="24"/>
-        </w:rPr>
-      </w:pPr>
-      <w:r>
-        <w:rPr>
-          <w:rFonts w:ascii="Times New Roman" w:hAnsi="Times New Roman" w:cs="Times New Roman"/>
-          <w:sz w:val="24"/>
-          <w:szCs w:val="24"/>
-        </w:rPr>
-        <w:t xml:space="preserve"> </w:t>
-      </w:r>
-    </w:p>
-    <w:p>
-      <w:pPr>
-        <w:pStyle w:val="1"/>
-        <w:jc w:val="both"/>
-        <w:rPr>
-          <w:rFonts w:ascii="Times New Roman" w:hAnsi="Times New Roman" w:cs="Times New Roman"/>
-          <w:sz w:val="24"/>
-          <w:szCs w:val="24"/>
-        </w:rPr>
-      </w:pPr>
-      <w:bookmarkStart w:id="4" w:name="_Toc164764660"/>
-      <w:r>
-        <w:rPr>
-          <w:rFonts w:ascii="Times New Roman" w:hAnsi="Times New Roman" w:cs="Times New Roman"/>
-          <w:sz w:val="24"/>
-          <w:szCs w:val="24"/>
-        </w:rPr>
-        <w:t>Вывод</w:t>
-      </w:r>
-      <w:bookmarkEnd w:id="4"/>
+        <w:t>, которые содержат номер счета, категорию вклада, паспортные данные, текущую сумму вклада и дату последней операции. В программе реализованы операции приема и выдачи средств, а также автоматическое начисление процентов. Использовались концепции инкапсуляции для защиты данных, а также работа с временем и ожиданием ввода/вывода.</w:t>
+      </w:r>
     </w:p>
     <w:p>
       <w:pPr>
@@ -10413,6 +12204,95 @@
 <file path=word/numbering.xml><?xml version="1.0" encoding="utf-8"?>
 <w:numbering xmlns:wpc="http://schemas.microsoft.com/office/word/2010/wordprocessingCanvas" xmlns:cx="http://schemas.microsoft.com/office/drawing/2014/chartex" xmlns:cx1="http://schemas.microsoft.com/office/drawing/2015/9/8/chartex" xmlns:cx2="http://schemas.microsoft.com/office/drawing/2015/10/21/chartex" xmlns:cx3="http://schemas.microsoft.com/office/drawing/2016/5/9/chartex" xmlns:cx4="http://schemas.microsoft.com/office/drawing/2016/5/10/chartex" xmlns:cx5="http://schemas.microsoft.com/office/drawing/2016/5/11/chartex" xmlns:cx6="http://schemas.microsoft.com/office/drawing/2016/5/12/chartex" xmlns:cx7="http://schemas.microsoft.com/office/drawing/2016/5/13/chartex" xmlns:cx8="http://schemas.microsoft.com/office/drawing/2016/5/14/chartex" xmlns:mc="http://schemas.openxmlformats.org/markup-compatibility/2006" xmlns:aink="http://schemas.microsoft.com/office/drawing/2016/ink" xmlns:am3d="http://schemas.microsoft.com/office/drawing/2017/model3d" xmlns:o="urn:schemas-microsoft-com:office:office" xmlns:r="http://schemas.openxmlformats.org/officeDocument/2006/relationships" xmlns:m="http://schemas.openxmlformats.org/officeDocument/2006/math" xmlns:v="urn:schemas-microsoft-com:vml" xmlns:wp14="http://schemas.microsoft.com/office/word/2010/wordprocessingDrawing" xmlns:wp="http://schemas.openxmlformats.org/drawingml/2006/wordprocessingDrawing" xmlns:w10="urn:schemas-microsoft-com:office:word" xmlns:w="http://schemas.openxmlformats.org/wordprocessingml/2006/main" xmlns:w14="http://schemas.microsoft.com/office/word/2010/wordml" xmlns:w15="http://schemas.microsoft.com/office/word/2012/wordml" xmlns:w16cex="http://schemas.microsoft.com/office/word/2018/wordml/cex" xmlns:w16cid="http://schemas.microsoft.com/office/word/2016/wordml/cid" xmlns:w16="http://schemas.microsoft.com/office/word/2018/wordml" xmlns:w16sdtdh="http://schemas.microsoft.com/office/word/2020/wordml/sdtdatahash" xmlns:w16se="http://schemas.microsoft.com/office/word/2015/wordml/symex" xmlns:wpg="http://schemas.microsoft.com/office/word/2010/wordprocessingGroup" xmlns:wpi="http://schemas.microsoft.com/office/word/2010/wordprocessingInk" xmlns:wne="http://schemas.microsoft.com/office/word/2006/wordml" xmlns:wps="http://schemas.microsoft.com/office/word/2010/wordprocessingShape" mc:Ignorable="w14 w15 w16se w16cid w16 w16cex w16sdtdh wp14">
   <w:abstractNum w:abstractNumId="0" w15:restartNumberingAfterBreak="0">
+    <w:nsid w:val="0401439A"/>
+    <w:multiLevelType w:val="hybridMultilevel"/>
+    <w:tmpl w:val="F6AE0AE6"/>
+    <w:lvl w:ilvl="0" w:tplc="1CF89B5E">
+      <w:start w:val="1"/>
+      <w:numFmt w:val="decimal"/>
+      <w:lvlText w:val="%1."/>
+      <w:lvlJc w:val="left"/>
+      <w:pPr>
+        <w:ind w:left="1068" w:hanging="360"/>
+      </w:pPr>
+      <w:rPr>
+        <w:rFonts w:hint="default"/>
+      </w:rPr>
+    </w:lvl>
+    <w:lvl w:ilvl="1" w:tplc="04190019" w:tentative="1">
+      <w:start w:val="1"/>
+      <w:numFmt w:val="lowerLetter"/>
+      <w:lvlText w:val="%2."/>
+      <w:lvlJc w:val="left"/>
+      <w:pPr>
+        <w:ind w:left="1788" w:hanging="360"/>
+      </w:pPr>
+    </w:lvl>
+    <w:lvl w:ilvl="2" w:tplc="0419001B" w:tentative="1">
+      <w:start w:val="1"/>
+      <w:numFmt w:val="lowerRoman"/>
+      <w:lvlText w:val="%3."/>
+      <w:lvlJc w:val="right"/>
+      <w:pPr>
+        <w:ind w:left="2508" w:hanging="180"/>
+      </w:pPr>
+    </w:lvl>
+    <w:lvl w:ilvl="3" w:tplc="0419000F" w:tentative="1">
+      <w:start w:val="1"/>
+      <w:numFmt w:val="decimal"/>
+      <w:lvlText w:val="%4."/>
+      <w:lvlJc w:val="left"/>
+      <w:pPr>
+        <w:ind w:left="3228" w:hanging="360"/>
+      </w:pPr>
+    </w:lvl>
+    <w:lvl w:ilvl="4" w:tplc="04190019" w:tentative="1">
+      <w:start w:val="1"/>
+      <w:numFmt w:val="lowerLetter"/>
+      <w:lvlText w:val="%5."/>
+      <w:lvlJc w:val="left"/>
+      <w:pPr>
+        <w:ind w:left="3948" w:hanging="360"/>
+      </w:pPr>
+    </w:lvl>
+    <w:lvl w:ilvl="5" w:tplc="0419001B" w:tentative="1">
+      <w:start w:val="1"/>
+      <w:numFmt w:val="lowerRoman"/>
+      <w:lvlText w:val="%6."/>
+      <w:lvlJc w:val="right"/>
+      <w:pPr>
+        <w:ind w:left="4668" w:hanging="180"/>
+      </w:pPr>
+    </w:lvl>
+    <w:lvl w:ilvl="6" w:tplc="0419000F" w:tentative="1">
+      <w:start w:val="1"/>
+      <w:numFmt w:val="decimal"/>
+      <w:lvlText w:val="%7."/>
+      <w:lvlJc w:val="left"/>
+      <w:pPr>
+        <w:ind w:left="5388" w:hanging="360"/>
+      </w:pPr>
+    </w:lvl>
+    <w:lvl w:ilvl="7" w:tplc="04190019" w:tentative="1">
+      <w:start w:val="1"/>
+      <w:numFmt w:val="lowerLetter"/>
+      <w:lvlText w:val="%8."/>
+      <w:lvlJc w:val="left"/>
+      <w:pPr>
+        <w:ind w:left="6108" w:hanging="360"/>
+      </w:pPr>
+    </w:lvl>
+    <w:lvl w:ilvl="8" w:tplc="0419001B" w:tentative="1">
+      <w:start w:val="1"/>
+      <w:numFmt w:val="lowerRoman"/>
+      <w:lvlText w:val="%9."/>
+      <w:lvlJc w:val="right"/>
+      <w:pPr>
+        <w:ind w:left="6828" w:hanging="180"/>
+      </w:pPr>
+    </w:lvl>
+  </w:abstractNum>
+  <w:abstractNum w:abstractNumId="1" w15:restartNumberingAfterBreak="0">
     <w:nsid w:val="10344FAF"/>
     <w:multiLevelType w:val="multilevel"/>
     <w:tmpl w:val="7B9C6B72"/>
@@ -10525,7 +12405,7 @@
       </w:pPr>
     </w:lvl>
   </w:abstractNum>
-  <w:abstractNum w:abstractNumId="1" w15:restartNumberingAfterBreak="0">
+  <w:abstractNum w:abstractNumId="2" w15:restartNumberingAfterBreak="0">
     <w:nsid w:val="13EF7A0C"/>
     <w:multiLevelType w:val="multilevel"/>
     <w:tmpl w:val="E8FCC208"/>
@@ -10638,7 +12518,7 @@
       </w:pPr>
     </w:lvl>
   </w:abstractNum>
-  <w:abstractNum w:abstractNumId="2" w15:restartNumberingAfterBreak="0">
+  <w:abstractNum w:abstractNumId="3" w15:restartNumberingAfterBreak="0">
     <w:nsid w:val="26AE0D35"/>
     <w:multiLevelType w:val="hybridMultilevel"/>
     <w:tmpl w:val="809A1E3A"/>
@@ -10727,7 +12607,7 @@
       </w:pPr>
     </w:lvl>
   </w:abstractNum>
-  <w:abstractNum w:abstractNumId="3" w15:restartNumberingAfterBreak="0">
+  <w:abstractNum w:abstractNumId="4" w15:restartNumberingAfterBreak="0">
     <w:nsid w:val="2A3C785E"/>
     <w:multiLevelType w:val="hybridMultilevel"/>
     <w:tmpl w:val="0890BAB4"/>
@@ -10840,7 +12720,7 @@
       </w:rPr>
     </w:lvl>
   </w:abstractNum>
-  <w:abstractNum w:abstractNumId="4" w15:restartNumberingAfterBreak="0">
+  <w:abstractNum w:abstractNumId="5" w15:restartNumberingAfterBreak="0">
     <w:nsid w:val="38DD292C"/>
     <w:multiLevelType w:val="multilevel"/>
     <w:tmpl w:val="8C480D5C"/>
@@ -10989,7 +12869,7 @@
       </w:rPr>
     </w:lvl>
   </w:abstractNum>
-  <w:abstractNum w:abstractNumId="5" w15:restartNumberingAfterBreak="0">
+  <w:abstractNum w:abstractNumId="6" w15:restartNumberingAfterBreak="0">
     <w:nsid w:val="4B374D08"/>
     <w:multiLevelType w:val="multilevel"/>
     <w:tmpl w:val="E0A47BF2"/>
@@ -11138,7 +13018,7 @@
       </w:rPr>
     </w:lvl>
   </w:abstractNum>
-  <w:abstractNum w:abstractNumId="6" w15:restartNumberingAfterBreak="0">
+  <w:abstractNum w:abstractNumId="7" w15:restartNumberingAfterBreak="0">
     <w:nsid w:val="4C2022A5"/>
     <w:multiLevelType w:val="hybridMultilevel"/>
     <w:tmpl w:val="B06CC58A"/>
@@ -11224,7 +13104,7 @@
       </w:pPr>
     </w:lvl>
   </w:abstractNum>
-  <w:abstractNum w:abstractNumId="7" w15:restartNumberingAfterBreak="0">
+  <w:abstractNum w:abstractNumId="8" w15:restartNumberingAfterBreak="0">
     <w:nsid w:val="56FB1E1C"/>
     <w:multiLevelType w:val="hybridMultilevel"/>
     <w:tmpl w:val="887EB0B8"/>
@@ -11337,7 +13217,7 @@
       </w:rPr>
     </w:lvl>
   </w:abstractNum>
-  <w:abstractNum w:abstractNumId="8" w15:restartNumberingAfterBreak="0">
+  <w:abstractNum w:abstractNumId="9" w15:restartNumberingAfterBreak="0">
     <w:nsid w:val="69D97596"/>
     <w:multiLevelType w:val="multilevel"/>
     <w:tmpl w:val="991C3E58"/>
@@ -11486,7 +13366,7 @@
       </w:rPr>
     </w:lvl>
   </w:abstractNum>
-  <w:abstractNum w:abstractNumId="9" w15:restartNumberingAfterBreak="0">
+  <w:abstractNum w:abstractNumId="10" w15:restartNumberingAfterBreak="0">
     <w:nsid w:val="6BF4407A"/>
     <w:multiLevelType w:val="hybridMultilevel"/>
     <w:tmpl w:val="B352FF0C"/>
@@ -11572,7 +13452,7 @@
       </w:pPr>
     </w:lvl>
   </w:abstractNum>
-  <w:abstractNum w:abstractNumId="10" w15:restartNumberingAfterBreak="0">
+  <w:abstractNum w:abstractNumId="11" w15:restartNumberingAfterBreak="0">
     <w:nsid w:val="6D052D4F"/>
     <w:multiLevelType w:val="hybridMultilevel"/>
     <w:tmpl w:val="F1AAB220"/>
@@ -11658,7 +13538,7 @@
       </w:pPr>
     </w:lvl>
   </w:abstractNum>
-  <w:abstractNum w:abstractNumId="11" w15:restartNumberingAfterBreak="0">
+  <w:abstractNum w:abstractNumId="12" w15:restartNumberingAfterBreak="0">
     <w:nsid w:val="6F6E25D1"/>
     <w:multiLevelType w:val="multilevel"/>
     <w:tmpl w:val="DB3063A4"/>
@@ -11771,7 +13651,7 @@
       </w:pPr>
     </w:lvl>
   </w:abstractNum>
-  <w:abstractNum w:abstractNumId="12" w15:restartNumberingAfterBreak="0">
+  <w:abstractNum w:abstractNumId="13" w15:restartNumberingAfterBreak="0">
     <w:nsid w:val="74EE0F5C"/>
     <w:multiLevelType w:val="hybridMultilevel"/>
     <w:tmpl w:val="BB44929C"/>
@@ -11857,7 +13737,7 @@
       </w:pPr>
     </w:lvl>
   </w:abstractNum>
-  <w:abstractNum w:abstractNumId="13" w15:restartNumberingAfterBreak="0">
+  <w:abstractNum w:abstractNumId="14" w15:restartNumberingAfterBreak="0">
     <w:nsid w:val="76364691"/>
     <w:multiLevelType w:val="hybridMultilevel"/>
     <w:tmpl w:val="CCFED6A0"/>
@@ -11943,7 +13823,7 @@
       </w:pPr>
     </w:lvl>
   </w:abstractNum>
-  <w:abstractNum w:abstractNumId="14" w15:restartNumberingAfterBreak="0">
+  <w:abstractNum w:abstractNumId="15" w15:restartNumberingAfterBreak="0">
     <w:nsid w:val="7C4F2A74"/>
     <w:multiLevelType w:val="multilevel"/>
     <w:tmpl w:val="A7805E16"/>
@@ -12093,48 +13973,51 @@
     </w:lvl>
   </w:abstractNum>
   <w:num w:numId="1">
+    <w:abstractNumId w:val="12"/>
+  </w:num>
+  <w:num w:numId="2">
+    <w:abstractNumId w:val="8"/>
+  </w:num>
+  <w:num w:numId="3">
+    <w:abstractNumId w:val="2"/>
+  </w:num>
+  <w:num w:numId="4">
+    <w:abstractNumId w:val="4"/>
+  </w:num>
+  <w:num w:numId="5">
+    <w:abstractNumId w:val="3"/>
+  </w:num>
+  <w:num w:numId="6">
+    <w:abstractNumId w:val="10"/>
+  </w:num>
+  <w:num w:numId="7">
+    <w:abstractNumId w:val="14"/>
+  </w:num>
+  <w:num w:numId="8">
     <w:abstractNumId w:val="11"/>
   </w:num>
-  <w:num w:numId="2">
+  <w:num w:numId="9">
+    <w:abstractNumId w:val="13"/>
+  </w:num>
+  <w:num w:numId="10">
     <w:abstractNumId w:val="7"/>
   </w:num>
-  <w:num w:numId="3">
+  <w:num w:numId="11">
+    <w:abstractNumId w:val="6"/>
+  </w:num>
+  <w:num w:numId="12">
+    <w:abstractNumId w:val="5"/>
+  </w:num>
+  <w:num w:numId="13">
+    <w:abstractNumId w:val="15"/>
+  </w:num>
+  <w:num w:numId="14">
+    <w:abstractNumId w:val="9"/>
+  </w:num>
+  <w:num w:numId="15">
     <w:abstractNumId w:val="1"/>
   </w:num>
-  <w:num w:numId="4">
-    <w:abstractNumId w:val="3"/>
-  </w:num>
-  <w:num w:numId="5">
-    <w:abstractNumId w:val="2"/>
-  </w:num>
-  <w:num w:numId="6">
-    <w:abstractNumId w:val="9"/>
-  </w:num>
-  <w:num w:numId="7">
-    <w:abstractNumId w:val="13"/>
-  </w:num>
-  <w:num w:numId="8">
-    <w:abstractNumId w:val="10"/>
-  </w:num>
-  <w:num w:numId="9">
-    <w:abstractNumId w:val="12"/>
-  </w:num>
-  <w:num w:numId="10">
-    <w:abstractNumId w:val="6"/>
-  </w:num>
-  <w:num w:numId="11">
-    <w:abstractNumId w:val="5"/>
-  </w:num>
-  <w:num w:numId="12">
-    <w:abstractNumId w:val="4"/>
-  </w:num>
-  <w:num w:numId="13">
-    <w:abstractNumId w:val="14"/>
-  </w:num>
-  <w:num w:numId="14">
-    <w:abstractNumId w:val="8"/>
-  </w:num>
-  <w:num w:numId="15">
+  <w:num w:numId="16">
     <w:abstractNumId w:val="0"/>
   </w:num>
 </w:numbering>
@@ -12591,7 +14474,6 @@
   <w:style w:type="character" w:default="1" w:styleId="a0">
     <w:name w:val="Default Paragraph Font"/>
     <w:uiPriority w:val="1"/>
-    <w:semiHidden/>
     <w:unhideWhenUsed/>
   </w:style>
   <w:style w:type="table" w:default="1" w:styleId="a1">
@@ -12825,6 +14707,25 @@
       <w:szCs w:val="26"/>
       <w:lang w:eastAsia="ru-RU"/>
     </w:rPr>
+  </w:style>
+  <w:style w:type="table" w:styleId="af">
+    <w:name w:val="Table Grid"/>
+    <w:basedOn w:val="a1"/>
+    <w:uiPriority w:val="39"/>
+    <w:rsid w:val="0066504F"/>
+    <w:pPr>
+      <w:spacing w:after="0" w:line="240" w:lineRule="auto"/>
+    </w:pPr>
+    <w:tblPr>
+      <w:tblBorders>
+        <w:top w:val="single" w:sz="4" w:space="0" w:color="auto"/>
+        <w:left w:val="single" w:sz="4" w:space="0" w:color="auto"/>
+        <w:bottom w:val="single" w:sz="4" w:space="0" w:color="auto"/>
+        <w:right w:val="single" w:sz="4" w:space="0" w:color="auto"/>
+        <w:insideH w:val="single" w:sz="4" w:space="0" w:color="auto"/>
+        <w:insideV w:val="single" w:sz="4" w:space="0" w:color="auto"/>
+      </w:tblBorders>
+    </w:tblPr>
   </w:style>
 </w:styles>
 </file>

</xml_diff>